<commit_message>
[Modified]: Mockup Search Customer
</commit_message>
<xml_diff>
--- a/Báo Cáo/Mockup/Customer/ST-203.docx
+++ b/Báo Cáo/Mockup/Customer/ST-203.docx
@@ -34,574 +34,15 @@
       <w:r>
         <w:rPr>
           <w:rFonts w:ascii="Times New Roman" w:hAnsi="Times New Roman" w:cs="Times New Roman"/>
+          <w:noProof/>
           <w:sz w:val="26"/>
           <w:szCs w:val="26"/>
         </w:rPr>
         <w:drawing>
-          <wp:inline distT="0" distB="0" distL="0" distR="0" wp14:anchorId="15B1FE6E" wp14:editId="0A7A8273">
+          <wp:inline distT="0" distB="0" distL="0" distR="0" wp14:anchorId="15B1FE6E" wp14:editId="5FBA95DF">
             <wp:extent cx="3841775" cy="3855720"/>
             <wp:effectExtent l="0" t="0" r="6350" b="0"/>
             <wp:docPr id="1" name="Picture 1"/>
-            <wp:cNvGraphicFramePr>
-              <a:graphicFrameLocks xmlns:a="http://schemas.openxmlformats.org/drawingml/2006/main" noChangeAspect="1"/>
-            </wp:cNvGraphicFramePr>
-            <a:graphic xmlns:a="http://schemas.openxmlformats.org/drawingml/2006/main">
-              <a:graphicData uri="http://schemas.openxmlformats.org/drawingml/2006/picture">
-                <pic:pic xmlns:pic="http://schemas.openxmlformats.org/drawingml/2006/picture">
-                  <pic:nvPicPr>
-                    <pic:cNvPr id="1" name=""/>
-                    <pic:cNvPicPr/>
-                  </pic:nvPicPr>
-                  <pic:blipFill>
-                    <a:blip r:embed="rId5"/>
-                    <a:stretch>
-                      <a:fillRect/>
-                    </a:stretch>
-                  </pic:blipFill>
-                  <pic:spPr>
-                    <a:xfrm>
-                      <a:off x="0" y="0"/>
-                      <a:ext cx="3848147" cy="3862115"/>
-                    </a:xfrm>
-                    <a:prstGeom prst="rect">
-                      <a:avLst/>
-                    </a:prstGeom>
-                  </pic:spPr>
-                </pic:pic>
-              </a:graphicData>
-            </a:graphic>
-          </wp:inline>
-        </w:drawing>
-      </w:r>
-    </w:p>
-    <w:p>
-      <w:pPr>
-        <w:pStyle w:val="ListParagraph"/>
-        <w:numPr>
-          <w:ilvl w:val="0"/>
-          <w:numId w:val="2"/>
-        </w:numPr>
-        <w:rPr>
-          <w:rFonts w:ascii="Times New Roman" w:hAnsi="Times New Roman" w:cs="Times New Roman"/>
-          <w:sz w:val="26"/>
-          <w:szCs w:val="26"/>
-        </w:rPr>
-      </w:pPr>
-      <w:r>
-        <w:rPr>
-          <w:rFonts w:ascii="Times New Roman" w:hAnsi="Times New Roman" w:cs="Times New Roman"/>
-          <w:sz w:val="26"/>
-          <w:szCs w:val="26"/>
-        </w:rPr>
-        <w:t>Giải thích:</w:t>
-      </w:r>
-    </w:p>
-    <w:p>
-      <w:pPr>
-        <w:rPr>
-          <w:rFonts w:ascii="Times New Roman" w:hAnsi="Times New Roman" w:cs="Times New Roman"/>
-          <w:sz w:val="26"/>
-          <w:szCs w:val="26"/>
-        </w:rPr>
-      </w:pPr>
-      <w:r>
-        <w:rPr>
-          <w:rFonts w:ascii="Times New Roman" w:hAnsi="Times New Roman" w:cs="Times New Roman"/>
-          <w:sz w:val="26"/>
-          <w:szCs w:val="26"/>
-        </w:rPr>
-        <w:t xml:space="preserve">D1: </w:t>
-      </w:r>
-      <w:r>
-        <w:rPr>
-          <w:rFonts w:ascii="Times New Roman" w:hAnsi="Times New Roman" w:cs="Times New Roman"/>
-          <w:sz w:val="26"/>
-          <w:szCs w:val="26"/>
-        </w:rPr>
-        <w:t>T</w:t>
-      </w:r>
-      <w:r>
-        <w:rPr>
-          <w:rFonts w:ascii="Times New Roman" w:hAnsi="Times New Roman" w:cs="Times New Roman"/>
-          <w:sz w:val="26"/>
-          <w:szCs w:val="26"/>
-        </w:rPr>
-        <w:t xml:space="preserve">hông tin </w:t>
-      </w:r>
-      <w:r>
-        <w:rPr>
-          <w:rFonts w:ascii="Times New Roman" w:hAnsi="Times New Roman" w:cs="Times New Roman"/>
-          <w:sz w:val="26"/>
-          <w:szCs w:val="26"/>
-        </w:rPr>
-        <w:t>tìm kiếm khách hàng theo nhiều tiêu chí</w:t>
-      </w:r>
-      <w:r>
-        <w:rPr>
-          <w:rFonts w:ascii="Times New Roman" w:hAnsi="Times New Roman" w:cs="Times New Roman"/>
-          <w:sz w:val="26"/>
-          <w:szCs w:val="26"/>
-        </w:rPr>
-        <w:t xml:space="preserve"> như: mã, tên, khoảng thời gian. </w:t>
-      </w:r>
-    </w:p>
-    <w:p>
-      <w:pPr>
-        <w:rPr>
-          <w:rFonts w:ascii="Times New Roman" w:hAnsi="Times New Roman" w:cs="Times New Roman"/>
-          <w:sz w:val="26"/>
-          <w:szCs w:val="26"/>
-        </w:rPr>
-      </w:pPr>
-      <w:r>
-        <w:rPr>
-          <w:rFonts w:ascii="Times New Roman" w:hAnsi="Times New Roman" w:cs="Times New Roman"/>
-          <w:sz w:val="26"/>
-          <w:szCs w:val="26"/>
-        </w:rPr>
-        <w:t xml:space="preserve">D2: Đọc danh sách </w:t>
-      </w:r>
-      <w:r>
-        <w:rPr>
-          <w:rFonts w:ascii="Times New Roman" w:hAnsi="Times New Roman" w:cs="Times New Roman"/>
-          <w:sz w:val="26"/>
-          <w:szCs w:val="26"/>
-        </w:rPr>
-        <w:t xml:space="preserve">khách hàng </w:t>
-      </w:r>
-      <w:r>
-        <w:rPr>
-          <w:rFonts w:ascii="Times New Roman" w:hAnsi="Times New Roman" w:cs="Times New Roman"/>
-          <w:sz w:val="26"/>
-          <w:szCs w:val="26"/>
-        </w:rPr>
-        <w:t>từ cơ sở dữ liệu có các thông tin cần tìm trùng với D1</w:t>
-      </w:r>
-      <w:r>
-        <w:rPr>
-          <w:rFonts w:ascii="Times New Roman" w:hAnsi="Times New Roman" w:cs="Times New Roman"/>
-          <w:sz w:val="26"/>
-          <w:szCs w:val="26"/>
-        </w:rPr>
-        <w:t>, khoảng thời gian từ ngày bắt đầu đến ngày kết thúc và ngày kết thúc phải lớn hơn hoặc bằng ngày bắt đầu</w:t>
-      </w:r>
-    </w:p>
-    <w:p>
-      <w:pPr>
-        <w:rPr>
-          <w:rFonts w:ascii="Times New Roman" w:hAnsi="Times New Roman" w:cs="Times New Roman"/>
-          <w:sz w:val="26"/>
-          <w:szCs w:val="26"/>
-        </w:rPr>
-      </w:pPr>
-      <w:r>
-        <w:rPr>
-          <w:rFonts w:ascii="Times New Roman" w:hAnsi="Times New Roman" w:cs="Times New Roman"/>
-          <w:sz w:val="26"/>
-          <w:szCs w:val="26"/>
-        </w:rPr>
-        <w:t>D3: Không có</w:t>
-      </w:r>
-    </w:p>
-    <w:p>
-      <w:pPr>
-        <w:rPr>
-          <w:rFonts w:ascii="Times New Roman" w:hAnsi="Times New Roman" w:cs="Times New Roman"/>
-          <w:sz w:val="26"/>
-          <w:szCs w:val="26"/>
-        </w:rPr>
-      </w:pPr>
-      <w:r>
-        <w:rPr>
-          <w:rFonts w:ascii="Times New Roman" w:hAnsi="Times New Roman" w:cs="Times New Roman"/>
-          <w:sz w:val="26"/>
-          <w:szCs w:val="26"/>
-        </w:rPr>
-        <w:t xml:space="preserve">D4: Hiển thị danh sách </w:t>
-      </w:r>
-      <w:r>
-        <w:rPr>
-          <w:rFonts w:ascii="Times New Roman" w:hAnsi="Times New Roman" w:cs="Times New Roman"/>
-          <w:sz w:val="26"/>
-          <w:szCs w:val="26"/>
-        </w:rPr>
-        <w:t>khách hàng cần tìm</w:t>
-      </w:r>
-    </w:p>
-    <w:p>
-      <w:pPr>
-        <w:pStyle w:val="ListParagraph"/>
-        <w:numPr>
-          <w:ilvl w:val="0"/>
-          <w:numId w:val="2"/>
-        </w:numPr>
-        <w:rPr>
-          <w:rFonts w:ascii="Times New Roman" w:hAnsi="Times New Roman" w:cs="Times New Roman"/>
-          <w:sz w:val="26"/>
-          <w:szCs w:val="26"/>
-        </w:rPr>
-      </w:pPr>
-      <w:r>
-        <w:rPr>
-          <w:rFonts w:ascii="Times New Roman" w:hAnsi="Times New Roman" w:cs="Times New Roman"/>
-          <w:sz w:val="26"/>
-          <w:szCs w:val="26"/>
-        </w:rPr>
-        <w:t>Thuật toán:</w:t>
-      </w:r>
-    </w:p>
-    <w:p>
-      <w:pPr>
-        <w:rPr>
-          <w:rFonts w:ascii="Times New Roman" w:hAnsi="Times New Roman" w:cs="Times New Roman"/>
-          <w:sz w:val="26"/>
-          <w:szCs w:val="26"/>
-        </w:rPr>
-      </w:pPr>
-      <w:r>
-        <w:rPr>
-          <w:rFonts w:ascii="Times New Roman" w:hAnsi="Times New Roman" w:cs="Times New Roman"/>
-          <w:sz w:val="26"/>
-          <w:szCs w:val="26"/>
-        </w:rPr>
-        <w:t>Bước 1: Kết nối cơ sở dữ liệu</w:t>
-      </w:r>
-    </w:p>
-    <w:p>
-      <w:pPr>
-        <w:rPr>
-          <w:rFonts w:ascii="Times New Roman" w:hAnsi="Times New Roman" w:cs="Times New Roman"/>
-          <w:sz w:val="26"/>
-          <w:szCs w:val="26"/>
-        </w:rPr>
-      </w:pPr>
-      <w:r>
-        <w:rPr>
-          <w:rFonts w:ascii="Times New Roman" w:hAnsi="Times New Roman" w:cs="Times New Roman"/>
-          <w:sz w:val="26"/>
-          <w:szCs w:val="26"/>
-        </w:rPr>
-        <w:t>Bước 2: Nhận thông tin từ D1</w:t>
-      </w:r>
-    </w:p>
-    <w:p>
-      <w:pPr>
-        <w:rPr>
-          <w:rFonts w:ascii="Times New Roman" w:hAnsi="Times New Roman" w:cs="Times New Roman"/>
-          <w:b/>
-          <w:bCs/>
-          <w:sz w:val="26"/>
-          <w:szCs w:val="26"/>
-        </w:rPr>
-      </w:pPr>
-      <w:r>
-        <w:rPr>
-          <w:rFonts w:ascii="Times New Roman" w:hAnsi="Times New Roman" w:cs="Times New Roman"/>
-          <w:sz w:val="26"/>
-          <w:szCs w:val="26"/>
-        </w:rPr>
-        <w:t xml:space="preserve">Bước 3: </w:t>
-      </w:r>
-      <w:r>
-        <w:rPr>
-          <w:rFonts w:ascii="Times New Roman" w:hAnsi="Times New Roman" w:cs="Times New Roman"/>
-          <w:sz w:val="26"/>
-          <w:szCs w:val="26"/>
-        </w:rPr>
-        <w:t>Đọc D2 từ bộ nhớ phụ</w:t>
-      </w:r>
-    </w:p>
-    <w:p>
-      <w:pPr>
-        <w:rPr>
-          <w:rFonts w:ascii="Times New Roman" w:hAnsi="Times New Roman" w:cs="Times New Roman"/>
-          <w:sz w:val="26"/>
-          <w:szCs w:val="26"/>
-        </w:rPr>
-      </w:pPr>
-      <w:r>
-        <w:rPr>
-          <w:rFonts w:ascii="Times New Roman" w:hAnsi="Times New Roman" w:cs="Times New Roman"/>
-          <w:sz w:val="26"/>
-          <w:szCs w:val="26"/>
-        </w:rPr>
-        <w:t xml:space="preserve">Bước </w:t>
-      </w:r>
-      <w:r>
-        <w:rPr>
-          <w:rFonts w:ascii="Times New Roman" w:hAnsi="Times New Roman" w:cs="Times New Roman"/>
-          <w:sz w:val="26"/>
-          <w:szCs w:val="26"/>
-        </w:rPr>
-        <w:t>4</w:t>
-      </w:r>
-      <w:r>
-        <w:rPr>
-          <w:rFonts w:ascii="Times New Roman" w:hAnsi="Times New Roman" w:cs="Times New Roman"/>
-          <w:sz w:val="26"/>
-          <w:szCs w:val="26"/>
-        </w:rPr>
-        <w:t xml:space="preserve">: Kiểm tra </w:t>
-      </w:r>
-      <w:r>
-        <w:rPr>
-          <w:rFonts w:ascii="Times New Roman" w:hAnsi="Times New Roman" w:cs="Times New Roman"/>
-          <w:sz w:val="26"/>
-          <w:szCs w:val="26"/>
-        </w:rPr>
-        <w:t>qui định “Khoảng thời gian bắt đầu và kết thúc”</w:t>
-      </w:r>
-    </w:p>
-    <w:p>
-      <w:pPr>
-        <w:rPr>
-          <w:rFonts w:ascii="Times New Roman" w:hAnsi="Times New Roman" w:cs="Times New Roman"/>
-          <w:sz w:val="26"/>
-          <w:szCs w:val="26"/>
-        </w:rPr>
-      </w:pPr>
-      <w:r>
-        <w:rPr>
-          <w:rFonts w:ascii="Times New Roman" w:hAnsi="Times New Roman" w:cs="Times New Roman"/>
-          <w:sz w:val="26"/>
-          <w:szCs w:val="26"/>
-        </w:rPr>
-        <w:t xml:space="preserve">Bước </w:t>
-      </w:r>
-      <w:r>
-        <w:rPr>
-          <w:rFonts w:ascii="Times New Roman" w:hAnsi="Times New Roman" w:cs="Times New Roman"/>
-          <w:sz w:val="26"/>
-          <w:szCs w:val="26"/>
-        </w:rPr>
-        <w:t>5</w:t>
-      </w:r>
-      <w:r>
-        <w:rPr>
-          <w:rFonts w:ascii="Times New Roman" w:hAnsi="Times New Roman" w:cs="Times New Roman"/>
-          <w:sz w:val="26"/>
-          <w:szCs w:val="26"/>
-        </w:rPr>
-        <w:t xml:space="preserve">: Lấy dữ liệu </w:t>
-      </w:r>
-      <w:r>
-        <w:rPr>
-          <w:rFonts w:ascii="Times New Roman" w:hAnsi="Times New Roman" w:cs="Times New Roman"/>
-          <w:sz w:val="26"/>
-          <w:szCs w:val="26"/>
-        </w:rPr>
-        <w:t>khách hàng</w:t>
-      </w:r>
-      <w:r>
-        <w:rPr>
-          <w:rFonts w:ascii="Times New Roman" w:hAnsi="Times New Roman" w:cs="Times New Roman"/>
-          <w:sz w:val="26"/>
-          <w:szCs w:val="26"/>
-        </w:rPr>
-        <w:t xml:space="preserve"> từ cơ sở dữ liệu D2 trùng với các thông tin ở D1</w:t>
-      </w:r>
-    </w:p>
-    <w:p>
-      <w:pPr>
-        <w:rPr>
-          <w:rFonts w:ascii="Times New Roman" w:hAnsi="Times New Roman" w:cs="Times New Roman"/>
-          <w:b/>
-          <w:bCs/>
-          <w:sz w:val="26"/>
-          <w:szCs w:val="26"/>
-        </w:rPr>
-      </w:pPr>
-      <w:r>
-        <w:rPr>
-          <w:rFonts w:ascii="Times New Roman" w:hAnsi="Times New Roman" w:cs="Times New Roman"/>
-          <w:sz w:val="26"/>
-          <w:szCs w:val="26"/>
-        </w:rPr>
-        <w:lastRenderedPageBreak/>
-        <w:t xml:space="preserve">Bước </w:t>
-      </w:r>
-      <w:r>
-        <w:rPr>
-          <w:rFonts w:ascii="Times New Roman" w:hAnsi="Times New Roman" w:cs="Times New Roman"/>
-          <w:sz w:val="26"/>
-          <w:szCs w:val="26"/>
-        </w:rPr>
-        <w:t>6</w:t>
-      </w:r>
-      <w:r>
-        <w:rPr>
-          <w:rFonts w:ascii="Times New Roman" w:hAnsi="Times New Roman" w:cs="Times New Roman"/>
-          <w:sz w:val="26"/>
-          <w:szCs w:val="26"/>
-        </w:rPr>
-        <w:t xml:space="preserve">: Nếu không thỏa tất cả các qui định trên thì tới bước </w:t>
-      </w:r>
-      <w:r>
-        <w:rPr>
-          <w:rFonts w:ascii="Times New Roman" w:hAnsi="Times New Roman" w:cs="Times New Roman"/>
-          <w:sz w:val="26"/>
-          <w:szCs w:val="26"/>
-        </w:rPr>
-        <w:t>8</w:t>
-      </w:r>
-    </w:p>
-    <w:p>
-      <w:pPr>
-        <w:rPr>
-          <w:rFonts w:ascii="Times New Roman" w:hAnsi="Times New Roman" w:cs="Times New Roman"/>
-          <w:sz w:val="26"/>
-          <w:szCs w:val="26"/>
-        </w:rPr>
-      </w:pPr>
-      <w:r>
-        <w:rPr>
-          <w:rFonts w:ascii="Times New Roman" w:hAnsi="Times New Roman" w:cs="Times New Roman"/>
-          <w:sz w:val="26"/>
-          <w:szCs w:val="26"/>
-        </w:rPr>
-        <w:t xml:space="preserve">Bước </w:t>
-      </w:r>
-      <w:r>
-        <w:rPr>
-          <w:rFonts w:ascii="Times New Roman" w:hAnsi="Times New Roman" w:cs="Times New Roman"/>
-          <w:sz w:val="26"/>
-          <w:szCs w:val="26"/>
-        </w:rPr>
-        <w:t>7</w:t>
-      </w:r>
-      <w:r>
-        <w:rPr>
-          <w:rFonts w:ascii="Times New Roman" w:hAnsi="Times New Roman" w:cs="Times New Roman"/>
-          <w:sz w:val="26"/>
-          <w:szCs w:val="26"/>
-        </w:rPr>
-        <w:t xml:space="preserve">: Hiển thị danh sách </w:t>
-      </w:r>
-      <w:r>
-        <w:rPr>
-          <w:rFonts w:ascii="Times New Roman" w:hAnsi="Times New Roman" w:cs="Times New Roman"/>
-          <w:sz w:val="26"/>
-          <w:szCs w:val="26"/>
-        </w:rPr>
-        <w:t>khách hàng</w:t>
-      </w:r>
-      <w:r>
-        <w:rPr>
-          <w:rFonts w:ascii="Times New Roman" w:hAnsi="Times New Roman" w:cs="Times New Roman"/>
-          <w:sz w:val="26"/>
-          <w:szCs w:val="26"/>
-        </w:rPr>
-        <w:t xml:space="preserve"> cần tìm</w:t>
-      </w:r>
-    </w:p>
-    <w:p>
-      <w:pPr>
-        <w:rPr>
-          <w:rFonts w:ascii="Times New Roman" w:hAnsi="Times New Roman" w:cs="Times New Roman"/>
-          <w:sz w:val="26"/>
-          <w:szCs w:val="26"/>
-        </w:rPr>
-      </w:pPr>
-      <w:r>
-        <w:rPr>
-          <w:rFonts w:ascii="Times New Roman" w:hAnsi="Times New Roman" w:cs="Times New Roman"/>
-          <w:sz w:val="26"/>
-          <w:szCs w:val="26"/>
-        </w:rPr>
-        <w:t xml:space="preserve">Bước </w:t>
-      </w:r>
-      <w:r>
-        <w:rPr>
-          <w:rFonts w:ascii="Times New Roman" w:hAnsi="Times New Roman" w:cs="Times New Roman"/>
-          <w:sz w:val="26"/>
-          <w:szCs w:val="26"/>
-        </w:rPr>
-        <w:t>8</w:t>
-      </w:r>
-      <w:r>
-        <w:rPr>
-          <w:rFonts w:ascii="Times New Roman" w:hAnsi="Times New Roman" w:cs="Times New Roman"/>
-          <w:sz w:val="26"/>
-          <w:szCs w:val="26"/>
-        </w:rPr>
-        <w:t>: Đóng cơ sở dữ liệu</w:t>
-      </w:r>
-    </w:p>
-    <w:p>
-      <w:pPr>
-        <w:rPr>
-          <w:rFonts w:ascii="Times New Roman" w:hAnsi="Times New Roman" w:cs="Times New Roman"/>
-          <w:sz w:val="26"/>
-          <w:szCs w:val="26"/>
-        </w:rPr>
-      </w:pPr>
-      <w:r>
-        <w:rPr>
-          <w:rFonts w:ascii="Times New Roman" w:hAnsi="Times New Roman" w:cs="Times New Roman"/>
-          <w:sz w:val="26"/>
-          <w:szCs w:val="26"/>
-        </w:rPr>
-        <w:t xml:space="preserve">Bước </w:t>
-      </w:r>
-      <w:r>
-        <w:rPr>
-          <w:rFonts w:ascii="Times New Roman" w:hAnsi="Times New Roman" w:cs="Times New Roman"/>
-          <w:sz w:val="26"/>
-          <w:szCs w:val="26"/>
-        </w:rPr>
-        <w:t>9</w:t>
-      </w:r>
-      <w:r>
-        <w:rPr>
-          <w:rFonts w:ascii="Times New Roman" w:hAnsi="Times New Roman" w:cs="Times New Roman"/>
-          <w:sz w:val="26"/>
-          <w:szCs w:val="26"/>
-        </w:rPr>
-        <w:t>: Kết thúc</w:t>
-      </w:r>
-    </w:p>
-    <w:p>
-      <w:pPr>
-        <w:rPr>
-          <w:rFonts w:ascii="Times New Roman" w:hAnsi="Times New Roman" w:cs="Times New Roman"/>
-          <w:b/>
-          <w:bCs/>
-          <w:sz w:val="26"/>
-          <w:szCs w:val="26"/>
-        </w:rPr>
-      </w:pPr>
-      <w:r>
-        <w:rPr>
-          <w:rFonts w:ascii="Times New Roman" w:hAnsi="Times New Roman" w:cs="Times New Roman"/>
-          <w:b/>
-          <w:bCs/>
-          <w:sz w:val="26"/>
-          <w:szCs w:val="26"/>
-        </w:rPr>
-        <w:t>Mockup:</w:t>
-      </w:r>
-    </w:p>
-    <w:p>
-      <w:pPr>
-        <w:rPr>
-          <w:rFonts w:ascii="Times New Roman" w:hAnsi="Times New Roman" w:cs="Times New Roman"/>
-          <w:sz w:val="26"/>
-          <w:szCs w:val="26"/>
-        </w:rPr>
-      </w:pPr>
-      <w:r>
-        <w:rPr>
-          <w:rFonts w:ascii="Times New Roman" w:hAnsi="Times New Roman" w:cs="Times New Roman"/>
-          <w:b/>
-          <w:bCs/>
-          <w:sz w:val="26"/>
-          <w:szCs w:val="26"/>
-        </w:rPr>
-        <w:drawing>
-          <wp:inline distT="0" distB="0" distL="0" distR="0" wp14:anchorId="53838823" wp14:editId="7B9D74AD">
-            <wp:extent cx="5943600" cy="3710940"/>
-            <wp:effectExtent l="0" t="0" r="0" b="3810"/>
-            <wp:docPr id="2" name="Picture 2"/>
             <wp:cNvGraphicFramePr>
               <a:graphicFrameLocks xmlns:a="http://schemas.openxmlformats.org/drawingml/2006/main" noChangeAspect="1"/>
             </wp:cNvGraphicFramePr>
@@ -621,7 +62,7 @@
                   <pic:spPr>
                     <a:xfrm>
                       <a:off x="0" y="0"/>
-                      <a:ext cx="5943600" cy="3710940"/>
+                      <a:ext cx="3848147" cy="3862115"/>
                     </a:xfrm>
                     <a:prstGeom prst="rect">
                       <a:avLst/>
@@ -636,109 +77,265 @@
     </w:p>
     <w:p>
       <w:pPr>
-        <w:rPr>
-          <w:rFonts w:ascii="Times New Roman" w:hAnsi="Times New Roman" w:cs="Times New Roman"/>
-          <w:sz w:val="26"/>
-          <w:szCs w:val="26"/>
-        </w:rPr>
-      </w:pPr>
-      <w:r>
-        <w:rPr>
-          <w:rFonts w:ascii="Times New Roman" w:hAnsi="Times New Roman" w:cs="Times New Roman"/>
-          <w:sz w:val="26"/>
-          <w:szCs w:val="26"/>
-        </w:rPr>
-        <w:t>(</w:t>
-      </w:r>
-      <w:r>
-        <w:rPr>
-          <w:rFonts w:ascii="Times New Roman" w:hAnsi="Times New Roman" w:cs="Times New Roman"/>
-          <w:sz w:val="26"/>
-          <w:szCs w:val="26"/>
-        </w:rPr>
-        <w:t>1</w:t>
-      </w:r>
-      <w:r>
-        <w:rPr>
-          <w:rFonts w:ascii="Times New Roman" w:hAnsi="Times New Roman" w:cs="Times New Roman"/>
-          <w:sz w:val="26"/>
-          <w:szCs w:val="26"/>
-        </w:rPr>
-        <w:t>) Chọn kiểu và nhập thông tin cần tìm kiếm. Có thể tìm kiếm theo các tiêu chí như: tìm kiếm theo mã khách hàng, mã tài khoản, mã hạng khách hàng, họ và tên và ta cũng có thể tìm kiếm ngày sinh theo khoảng thời gian. Khi chọn được kiểu tìm kiếm thì các kiểu tìm kiếm khác sẽ khóa lại không cho chúng ta thao tác</w:t>
-      </w:r>
-    </w:p>
-    <w:p>
-      <w:pPr>
-        <w:rPr>
-          <w:rFonts w:ascii="Times New Roman" w:hAnsi="Times New Roman" w:cs="Times New Roman"/>
-          <w:sz w:val="26"/>
-          <w:szCs w:val="26"/>
-        </w:rPr>
-      </w:pPr>
-      <w:r>
-        <w:rPr>
-          <w:rFonts w:ascii="Times New Roman" w:hAnsi="Times New Roman" w:cs="Times New Roman"/>
-          <w:sz w:val="26"/>
-          <w:szCs w:val="26"/>
-        </w:rPr>
-        <w:t xml:space="preserve">(2) </w:t>
-      </w:r>
-      <w:r>
-        <w:rPr>
-          <w:rFonts w:ascii="Times New Roman" w:hAnsi="Times New Roman" w:cs="Times New Roman"/>
-          <w:sz w:val="26"/>
-          <w:szCs w:val="26"/>
-        </w:rPr>
-        <w:t>Sau khi chọn kiểu và nhập thông tin cần tìm kiếm đầy đủ thì ta nhấn nút “Tìm kiếm” để tìm kiếm thông tin khách hàng.</w:t>
-      </w:r>
-    </w:p>
-    <w:p>
-      <w:pPr>
-        <w:rPr>
-          <w:rFonts w:ascii="Times New Roman" w:hAnsi="Times New Roman" w:cs="Times New Roman"/>
-          <w:sz w:val="26"/>
-          <w:szCs w:val="26"/>
-        </w:rPr>
-      </w:pPr>
-      <w:r>
-        <w:rPr>
-          <w:rFonts w:ascii="Times New Roman" w:hAnsi="Times New Roman" w:cs="Times New Roman"/>
-          <w:sz w:val="26"/>
-          <w:szCs w:val="26"/>
-        </w:rPr>
-        <w:t>Nếu như không nhập gì cả thì thông tin khách hàng sẽ tự hiển thị toàn bộ.</w:t>
-      </w:r>
-    </w:p>
-    <w:p>
-      <w:pPr>
-        <w:rPr>
-          <w:rFonts w:ascii="Times New Roman" w:hAnsi="Times New Roman" w:cs="Times New Roman"/>
-          <w:sz w:val="26"/>
-          <w:szCs w:val="26"/>
-        </w:rPr>
-      </w:pPr>
-      <w:r>
-        <w:rPr>
-          <w:rFonts w:ascii="Times New Roman" w:hAnsi="Times New Roman" w:cs="Times New Roman"/>
-          <w:sz w:val="26"/>
-          <w:szCs w:val="26"/>
-        </w:rPr>
-        <w:t>Sau đây là giao diện của các kiểu tìm kiếm thông tin khách hàng:</w:t>
-      </w:r>
-    </w:p>
-    <w:p>
-      <w:pPr>
-        <w:rPr>
-          <w:rFonts w:ascii="Times New Roman" w:hAnsi="Times New Roman" w:cs="Times New Roman"/>
-          <w:sz w:val="26"/>
-          <w:szCs w:val="26"/>
-        </w:rPr>
-      </w:pPr>
-    </w:p>
-    <w:p>
-      <w:pPr>
-        <w:rPr>
-          <w:rFonts w:ascii="Times New Roman" w:hAnsi="Times New Roman" w:cs="Times New Roman"/>
+        <w:pStyle w:val="ListParagraph"/>
+        <w:numPr>
+          <w:ilvl w:val="0"/>
+          <w:numId w:val="2"/>
+        </w:numPr>
+        <w:rPr>
+          <w:rFonts w:ascii="Times New Roman" w:hAnsi="Times New Roman" w:cs="Times New Roman"/>
+          <w:sz w:val="26"/>
+          <w:szCs w:val="26"/>
+        </w:rPr>
+      </w:pPr>
+      <w:r>
+        <w:rPr>
+          <w:rFonts w:ascii="Times New Roman" w:hAnsi="Times New Roman" w:cs="Times New Roman"/>
+          <w:sz w:val="26"/>
+          <w:szCs w:val="26"/>
+        </w:rPr>
+        <w:t>Giải thích:</w:t>
+      </w:r>
+    </w:p>
+    <w:p>
+      <w:pPr>
+        <w:rPr>
+          <w:rFonts w:ascii="Times New Roman" w:hAnsi="Times New Roman" w:cs="Times New Roman"/>
+          <w:sz w:val="26"/>
+          <w:szCs w:val="26"/>
+        </w:rPr>
+      </w:pPr>
+      <w:r>
+        <w:rPr>
+          <w:rFonts w:ascii="Times New Roman" w:hAnsi="Times New Roman" w:cs="Times New Roman"/>
+          <w:sz w:val="26"/>
+          <w:szCs w:val="26"/>
+        </w:rPr>
+        <w:t xml:space="preserve">D1: Thông tin tìm kiếm khách hàng theo nhiều tiêu chí như: mã, tên, khoảng thời gian. </w:t>
+      </w:r>
+    </w:p>
+    <w:p>
+      <w:pPr>
+        <w:rPr>
+          <w:rFonts w:ascii="Times New Roman" w:hAnsi="Times New Roman" w:cs="Times New Roman"/>
+          <w:sz w:val="26"/>
+          <w:szCs w:val="26"/>
+        </w:rPr>
+      </w:pPr>
+      <w:r>
+        <w:rPr>
+          <w:rFonts w:ascii="Times New Roman" w:hAnsi="Times New Roman" w:cs="Times New Roman"/>
+          <w:sz w:val="26"/>
+          <w:szCs w:val="26"/>
+        </w:rPr>
+        <w:t>D2: Đọc danh sách khách hàng từ cơ sở dữ liệu có các thông tin cần tìm trùng với D1, khoảng thời gian từ ngày bắt đầu đến ngày kết thúc và ngày kết thúc phải lớn hơn hoặc bằng ngày bắt đầu</w:t>
+      </w:r>
+    </w:p>
+    <w:p>
+      <w:pPr>
+        <w:rPr>
+          <w:rFonts w:ascii="Times New Roman" w:hAnsi="Times New Roman" w:cs="Times New Roman"/>
+          <w:sz w:val="26"/>
+          <w:szCs w:val="26"/>
+        </w:rPr>
+      </w:pPr>
+      <w:r>
+        <w:rPr>
+          <w:rFonts w:ascii="Times New Roman" w:hAnsi="Times New Roman" w:cs="Times New Roman"/>
+          <w:sz w:val="26"/>
+          <w:szCs w:val="26"/>
+        </w:rPr>
+        <w:t>D3: Không có</w:t>
+      </w:r>
+    </w:p>
+    <w:p>
+      <w:pPr>
+        <w:rPr>
+          <w:rFonts w:ascii="Times New Roman" w:hAnsi="Times New Roman" w:cs="Times New Roman"/>
+          <w:sz w:val="26"/>
+          <w:szCs w:val="26"/>
+        </w:rPr>
+      </w:pPr>
+      <w:r>
+        <w:rPr>
+          <w:rFonts w:ascii="Times New Roman" w:hAnsi="Times New Roman" w:cs="Times New Roman"/>
+          <w:sz w:val="26"/>
+          <w:szCs w:val="26"/>
+        </w:rPr>
+        <w:t>D4: Hiển thị danh sách khách hàng cần tìm</w:t>
+      </w:r>
+    </w:p>
+    <w:p>
+      <w:pPr>
+        <w:pStyle w:val="ListParagraph"/>
+        <w:numPr>
+          <w:ilvl w:val="0"/>
+          <w:numId w:val="2"/>
+        </w:numPr>
+        <w:rPr>
+          <w:rFonts w:ascii="Times New Roman" w:hAnsi="Times New Roman" w:cs="Times New Roman"/>
+          <w:sz w:val="26"/>
+          <w:szCs w:val="26"/>
+        </w:rPr>
+      </w:pPr>
+      <w:r>
+        <w:rPr>
+          <w:rFonts w:ascii="Times New Roman" w:hAnsi="Times New Roman" w:cs="Times New Roman"/>
+          <w:sz w:val="26"/>
+          <w:szCs w:val="26"/>
+        </w:rPr>
+        <w:t>Thuật toán:</w:t>
+      </w:r>
+    </w:p>
+    <w:p>
+      <w:pPr>
+        <w:rPr>
+          <w:rFonts w:ascii="Times New Roman" w:hAnsi="Times New Roman" w:cs="Times New Roman"/>
+          <w:sz w:val="26"/>
+          <w:szCs w:val="26"/>
+        </w:rPr>
+      </w:pPr>
+      <w:r>
+        <w:rPr>
+          <w:rFonts w:ascii="Times New Roman" w:hAnsi="Times New Roman" w:cs="Times New Roman"/>
+          <w:sz w:val="26"/>
+          <w:szCs w:val="26"/>
+        </w:rPr>
+        <w:t>Bước 1: Kết nối cơ sở dữ liệu</w:t>
+      </w:r>
+    </w:p>
+    <w:p>
+      <w:pPr>
+        <w:rPr>
+          <w:rFonts w:ascii="Times New Roman" w:hAnsi="Times New Roman" w:cs="Times New Roman"/>
+          <w:sz w:val="26"/>
+          <w:szCs w:val="26"/>
+        </w:rPr>
+      </w:pPr>
+      <w:r>
+        <w:rPr>
+          <w:rFonts w:ascii="Times New Roman" w:hAnsi="Times New Roman" w:cs="Times New Roman"/>
+          <w:sz w:val="26"/>
+          <w:szCs w:val="26"/>
+        </w:rPr>
+        <w:t>Bước 2: Nhận thông tin từ D1</w:t>
+      </w:r>
+    </w:p>
+    <w:p>
+      <w:pPr>
+        <w:rPr>
+          <w:rFonts w:ascii="Times New Roman" w:hAnsi="Times New Roman" w:cs="Times New Roman"/>
+          <w:b/>
+          <w:bCs/>
+          <w:sz w:val="26"/>
+          <w:szCs w:val="26"/>
+        </w:rPr>
+      </w:pPr>
+      <w:r>
+        <w:rPr>
+          <w:rFonts w:ascii="Times New Roman" w:hAnsi="Times New Roman" w:cs="Times New Roman"/>
+          <w:sz w:val="26"/>
+          <w:szCs w:val="26"/>
+        </w:rPr>
+        <w:t>Bước 3: Đọc D2 từ bộ nhớ phụ</w:t>
+      </w:r>
+    </w:p>
+    <w:p>
+      <w:pPr>
+        <w:rPr>
+          <w:rFonts w:ascii="Times New Roman" w:hAnsi="Times New Roman" w:cs="Times New Roman"/>
+          <w:sz w:val="26"/>
+          <w:szCs w:val="26"/>
+        </w:rPr>
+      </w:pPr>
+      <w:r>
+        <w:rPr>
+          <w:rFonts w:ascii="Times New Roman" w:hAnsi="Times New Roman" w:cs="Times New Roman"/>
+          <w:sz w:val="26"/>
+          <w:szCs w:val="26"/>
+        </w:rPr>
+        <w:t xml:space="preserve">Bước </w:t>
+      </w:r>
+      <w:r>
+        <w:rPr>
+          <w:rFonts w:ascii="Times New Roman" w:hAnsi="Times New Roman" w:cs="Times New Roman"/>
+          <w:sz w:val="26"/>
+          <w:szCs w:val="26"/>
+        </w:rPr>
+        <w:t>4</w:t>
+      </w:r>
+      <w:r>
+        <w:rPr>
+          <w:rFonts w:ascii="Times New Roman" w:hAnsi="Times New Roman" w:cs="Times New Roman"/>
+          <w:sz w:val="26"/>
+          <w:szCs w:val="26"/>
+        </w:rPr>
+        <w:t xml:space="preserve">: Kiểm tra </w:t>
+      </w:r>
+      <w:r>
+        <w:rPr>
+          <w:rFonts w:ascii="Times New Roman" w:hAnsi="Times New Roman" w:cs="Times New Roman"/>
+          <w:sz w:val="26"/>
+          <w:szCs w:val="26"/>
+        </w:rPr>
+        <w:t>qui định “Khoảng thời gian bắt đầu và kết thúc”</w:t>
+      </w:r>
+    </w:p>
+    <w:p>
+      <w:pPr>
+        <w:rPr>
+          <w:rFonts w:ascii="Times New Roman" w:hAnsi="Times New Roman" w:cs="Times New Roman"/>
+          <w:sz w:val="26"/>
+          <w:szCs w:val="26"/>
+        </w:rPr>
+      </w:pPr>
+      <w:r>
+        <w:rPr>
+          <w:rFonts w:ascii="Times New Roman" w:hAnsi="Times New Roman" w:cs="Times New Roman"/>
+          <w:sz w:val="26"/>
+          <w:szCs w:val="26"/>
+        </w:rPr>
+        <w:t xml:space="preserve">Bước </w:t>
+      </w:r>
+      <w:r>
+        <w:rPr>
+          <w:rFonts w:ascii="Times New Roman" w:hAnsi="Times New Roman" w:cs="Times New Roman"/>
+          <w:sz w:val="26"/>
+          <w:szCs w:val="26"/>
+        </w:rPr>
+        <w:t>5</w:t>
+      </w:r>
+      <w:r>
+        <w:rPr>
+          <w:rFonts w:ascii="Times New Roman" w:hAnsi="Times New Roman" w:cs="Times New Roman"/>
+          <w:sz w:val="26"/>
+          <w:szCs w:val="26"/>
+        </w:rPr>
+        <w:t xml:space="preserve">: Lấy dữ liệu </w:t>
+      </w:r>
+      <w:r>
+        <w:rPr>
+          <w:rFonts w:ascii="Times New Roman" w:hAnsi="Times New Roman" w:cs="Times New Roman"/>
+          <w:sz w:val="26"/>
+          <w:szCs w:val="26"/>
+        </w:rPr>
+        <w:t>khách hàng</w:t>
+      </w:r>
+      <w:r>
+        <w:rPr>
+          <w:rFonts w:ascii="Times New Roman" w:hAnsi="Times New Roman" w:cs="Times New Roman"/>
+          <w:sz w:val="26"/>
+          <w:szCs w:val="26"/>
+        </w:rPr>
+        <w:t xml:space="preserve"> từ cơ sở dữ liệu D2 trùng với các thông tin ở D1</w:t>
+      </w:r>
+    </w:p>
+    <w:p>
+      <w:pPr>
+        <w:rPr>
+          <w:rFonts w:ascii="Times New Roman" w:hAnsi="Times New Roman" w:cs="Times New Roman"/>
+          <w:b/>
+          <w:bCs/>
           <w:sz w:val="26"/>
           <w:szCs w:val="26"/>
         </w:rPr>
@@ -750,11 +347,852 @@
           <w:szCs w:val="26"/>
         </w:rPr>
         <w:lastRenderedPageBreak/>
+        <w:t>Bước 6: Nếu không thỏa tất cả các qui định trên thì tới bước 8</w:t>
+      </w:r>
+    </w:p>
+    <w:p>
+      <w:pPr>
+        <w:rPr>
+          <w:rFonts w:ascii="Times New Roman" w:hAnsi="Times New Roman" w:cs="Times New Roman"/>
+          <w:sz w:val="26"/>
+          <w:szCs w:val="26"/>
+        </w:rPr>
+      </w:pPr>
+      <w:r>
+        <w:rPr>
+          <w:rFonts w:ascii="Times New Roman" w:hAnsi="Times New Roman" w:cs="Times New Roman"/>
+          <w:sz w:val="26"/>
+          <w:szCs w:val="26"/>
+        </w:rPr>
+        <w:t xml:space="preserve">Bước </w:t>
+      </w:r>
+      <w:r>
+        <w:rPr>
+          <w:rFonts w:ascii="Times New Roman" w:hAnsi="Times New Roman" w:cs="Times New Roman"/>
+          <w:sz w:val="26"/>
+          <w:szCs w:val="26"/>
+        </w:rPr>
+        <w:t>7</w:t>
+      </w:r>
+      <w:r>
+        <w:rPr>
+          <w:rFonts w:ascii="Times New Roman" w:hAnsi="Times New Roman" w:cs="Times New Roman"/>
+          <w:sz w:val="26"/>
+          <w:szCs w:val="26"/>
+        </w:rPr>
+        <w:t xml:space="preserve">: Hiển thị danh sách </w:t>
+      </w:r>
+      <w:r>
+        <w:rPr>
+          <w:rFonts w:ascii="Times New Roman" w:hAnsi="Times New Roman" w:cs="Times New Roman"/>
+          <w:sz w:val="26"/>
+          <w:szCs w:val="26"/>
+        </w:rPr>
+        <w:t>khách hàng</w:t>
+      </w:r>
+      <w:r>
+        <w:rPr>
+          <w:rFonts w:ascii="Times New Roman" w:hAnsi="Times New Roman" w:cs="Times New Roman"/>
+          <w:sz w:val="26"/>
+          <w:szCs w:val="26"/>
+        </w:rPr>
+        <w:t xml:space="preserve"> cần tìm</w:t>
+      </w:r>
+    </w:p>
+    <w:p>
+      <w:pPr>
+        <w:rPr>
+          <w:rFonts w:ascii="Times New Roman" w:hAnsi="Times New Roman" w:cs="Times New Roman"/>
+          <w:sz w:val="26"/>
+          <w:szCs w:val="26"/>
+        </w:rPr>
+      </w:pPr>
+      <w:r>
+        <w:rPr>
+          <w:rFonts w:ascii="Times New Roman" w:hAnsi="Times New Roman" w:cs="Times New Roman"/>
+          <w:sz w:val="26"/>
+          <w:szCs w:val="26"/>
+        </w:rPr>
+        <w:t xml:space="preserve">Bước </w:t>
+      </w:r>
+      <w:r>
+        <w:rPr>
+          <w:rFonts w:ascii="Times New Roman" w:hAnsi="Times New Roman" w:cs="Times New Roman"/>
+          <w:sz w:val="26"/>
+          <w:szCs w:val="26"/>
+        </w:rPr>
+        <w:t>8</w:t>
+      </w:r>
+      <w:r>
+        <w:rPr>
+          <w:rFonts w:ascii="Times New Roman" w:hAnsi="Times New Roman" w:cs="Times New Roman"/>
+          <w:sz w:val="26"/>
+          <w:szCs w:val="26"/>
+        </w:rPr>
+        <w:t>: Đóng cơ sở dữ liệu</w:t>
+      </w:r>
+    </w:p>
+    <w:p>
+      <w:pPr>
+        <w:rPr>
+          <w:rFonts w:ascii="Times New Roman" w:hAnsi="Times New Roman" w:cs="Times New Roman"/>
+          <w:sz w:val="26"/>
+          <w:szCs w:val="26"/>
+        </w:rPr>
+      </w:pPr>
+      <w:r>
+        <w:rPr>
+          <w:rFonts w:eastAsiaTheme="minorEastAsia"/>
+          <w:noProof/>
+        </w:rPr>
+        <mc:AlternateContent>
+          <mc:Choice Requires="wps">
+            <w:drawing>
+              <wp:anchor distT="0" distB="0" distL="114300" distR="114300" simplePos="0" relativeHeight="251663360" behindDoc="0" locked="0" layoutInCell="1" allowOverlap="1" wp14:anchorId="6850B435" wp14:editId="7B1E4797">
+                <wp:simplePos x="0" y="0"/>
+                <wp:positionH relativeFrom="column">
+                  <wp:posOffset>0</wp:posOffset>
+                </wp:positionH>
+                <wp:positionV relativeFrom="paragraph">
+                  <wp:posOffset>-635</wp:posOffset>
+                </wp:positionV>
+                <wp:extent cx="1828800" cy="1828800"/>
+                <wp:effectExtent l="0" t="0" r="0" b="0"/>
+                <wp:wrapNone/>
+                <wp:docPr id="10" name="Text Box 10"/>
+                <wp:cNvGraphicFramePr/>
+                <a:graphic xmlns:a="http://schemas.openxmlformats.org/drawingml/2006/main">
+                  <a:graphicData uri="http://schemas.microsoft.com/office/word/2010/wordprocessingShape">
+                    <wps:wsp>
+                      <wps:cNvSpPr txBox="1"/>
+                      <wps:spPr>
+                        <a:xfrm>
+                          <a:off x="0" y="0"/>
+                          <a:ext cx="1828800" cy="1828800"/>
+                        </a:xfrm>
+                        <a:prstGeom prst="rect">
+                          <a:avLst/>
+                        </a:prstGeom>
+                        <a:noFill/>
+                        <a:ln>
+                          <a:noFill/>
+                        </a:ln>
+                      </wps:spPr>
+                      <wps:txbx>
+                        <w:txbxContent>
+                          <w:p>
+                            <w:pPr>
+                              <w:jc w:val="center"/>
+                              <w:rPr>
+                                <w:rFonts w:ascii="Times New Roman" w:hAnsi="Times New Roman" w:cs="Times New Roman"/>
+                                <w:bCs/>
+                                <w:color w:val="FF0000"/>
+                                <w:sz w:val="26"/>
+                                <w:szCs w:val="26"/>
+                                <w14:shadow w14:blurRad="38100" w14:dist="19050" w14:dir="2700000" w14:sx="100000" w14:sy="100000" w14:kx="0" w14:ky="0" w14:algn="tl">
+                                  <w14:schemeClr w14:val="dk1">
+                                    <w14:alpha w14:val="60000"/>
+                                  </w14:schemeClr>
+                                </w14:shadow>
+                                <w14:textOutline w14:w="0" w14:cap="flat" w14:cmpd="sng" w14:algn="ctr">
+                                  <w14:noFill/>
+                                  <w14:prstDash w14:val="solid"/>
+                                  <w14:round/>
+                                </w14:textOutline>
+                              </w:rPr>
+                            </w:pPr>
+                          </w:p>
+                        </w:txbxContent>
+                      </wps:txbx>
+                      <wps:bodyPr rot="0" spcFirstLastPara="0" vertOverflow="overflow" horzOverflow="overflow" vert="horz" wrap="none" lIns="91440" tIns="45720" rIns="91440" bIns="45720" numCol="1" spcCol="0" rtlCol="0" fromWordArt="0" anchor="t" anchorCtr="0" forceAA="0" compatLnSpc="1">
+                        <a:prstTxWarp prst="textNoShape">
+                          <a:avLst/>
+                        </a:prstTxWarp>
+                        <a:spAutoFit/>
+                      </wps:bodyPr>
+                    </wps:wsp>
+                  </a:graphicData>
+                </a:graphic>
+              </wp:anchor>
+            </w:drawing>
+          </mc:Choice>
+          <mc:Fallback>
+            <w:pict>
+              <v:shapetype w14:anchorId="6850B435" id="_x0000_t202" coordsize="21600,21600" o:spt="202" path="m,l,21600r21600,l21600,xe">
+                <v:stroke joinstyle="miter"/>
+                <v:path gradientshapeok="t" o:connecttype="rect"/>
+              </v:shapetype>
+              <v:shape id="Text Box 10" o:spid="_x0000_s1026" type="#_x0000_t202" style="position:absolute;margin-left:0;margin-top:-.05pt;width:2in;height:2in;z-index:251663360;visibility:visible;mso-wrap-style:none;mso-wrap-distance-left:9pt;mso-wrap-distance-top:0;mso-wrap-distance-right:9pt;mso-wrap-distance-bottom:0;mso-position-horizontal:absolute;mso-position-horizontal-relative:text;mso-position-vertical:absolute;mso-position-vertical-relative:text;v-text-anchor:top" o:gfxdata="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" filled="f" stroked="f">
+                <v:fill o:detectmouseclick="t"/>
+                <v:textbox style="mso-fit-shape-to-text:t">
+                  <w:txbxContent>
+                    <w:p>
+                      <w:pPr>
+                        <w:jc w:val="center"/>
+                        <w:rPr>
+                          <w:rFonts w:ascii="Times New Roman" w:hAnsi="Times New Roman" w:cs="Times New Roman"/>
+                          <w:bCs/>
+                          <w:color w:val="FF0000"/>
+                          <w:sz w:val="26"/>
+                          <w:szCs w:val="26"/>
+                          <w14:shadow w14:blurRad="38100" w14:dist="19050" w14:dir="2700000" w14:sx="100000" w14:sy="100000" w14:kx="0" w14:ky="0" w14:algn="tl">
+                            <w14:schemeClr w14:val="dk1">
+                              <w14:alpha w14:val="60000"/>
+                            </w14:schemeClr>
+                          </w14:shadow>
+                          <w14:textOutline w14:w="0" w14:cap="flat" w14:cmpd="sng" w14:algn="ctr">
+                            <w14:noFill/>
+                            <w14:prstDash w14:val="solid"/>
+                            <w14:round/>
+                          </w14:textOutline>
+                        </w:rPr>
+                      </w:pPr>
+                    </w:p>
+                  </w:txbxContent>
+                </v:textbox>
+              </v:shape>
+            </w:pict>
+          </mc:Fallback>
+        </mc:AlternateContent>
+      </w:r>
+      <w:r>
+        <w:rPr>
+          <w:rFonts w:ascii="Times New Roman" w:hAnsi="Times New Roman" w:cs="Times New Roman"/>
+          <w:sz w:val="26"/>
+          <w:szCs w:val="26"/>
+        </w:rPr>
+        <w:t xml:space="preserve">Bước </w:t>
+      </w:r>
+      <w:r>
+        <w:rPr>
+          <w:rFonts w:ascii="Times New Roman" w:hAnsi="Times New Roman" w:cs="Times New Roman"/>
+          <w:sz w:val="26"/>
+          <w:szCs w:val="26"/>
+        </w:rPr>
+        <w:t>9</w:t>
+      </w:r>
+      <w:r>
+        <w:rPr>
+          <w:rFonts w:ascii="Times New Roman" w:hAnsi="Times New Roman" w:cs="Times New Roman"/>
+          <w:sz w:val="26"/>
+          <w:szCs w:val="26"/>
+        </w:rPr>
+        <w:t>: Kết thúc</w:t>
+      </w:r>
+    </w:p>
+    <w:p>
+      <w:pPr>
+        <w:rPr>
+          <w:rFonts w:ascii="Times New Roman" w:hAnsi="Times New Roman" w:cs="Times New Roman"/>
+          <w:b/>
+          <w:bCs/>
+          <w:sz w:val="26"/>
+          <w:szCs w:val="26"/>
+        </w:rPr>
+      </w:pPr>
+      <w:r>
+        <w:rPr>
+          <w:rFonts w:ascii="Times New Roman" w:hAnsi="Times New Roman" w:cs="Times New Roman"/>
+          <w:b/>
+          <w:bCs/>
+          <w:sz w:val="26"/>
+          <w:szCs w:val="26"/>
+        </w:rPr>
+        <w:t>Mockup:</w:t>
+      </w:r>
+      <w:r>
+        <w:rPr>
+          <w:rFonts w:eastAsiaTheme="minorEastAsia"/>
+          <w:noProof/>
+        </w:rPr>
+        <w:t xml:space="preserve"> </w:t>
+      </w:r>
+    </w:p>
+    <w:p>
+      <w:pPr>
+        <w:rPr>
+          <w:rFonts w:ascii="Times New Roman" w:hAnsi="Times New Roman" w:cs="Times New Roman"/>
+          <w:sz w:val="26"/>
+          <w:szCs w:val="26"/>
+        </w:rPr>
+      </w:pPr>
+      <w:r>
+        <w:rPr>
+          <w:rFonts w:eastAsiaTheme="minorEastAsia"/>
+          <w:noProof/>
+        </w:rPr>
+        <mc:AlternateContent>
+          <mc:Choice Requires="wps">
+            <w:drawing>
+              <wp:anchor distT="0" distB="0" distL="114300" distR="114300" simplePos="0" relativeHeight="251661312" behindDoc="0" locked="0" layoutInCell="1" allowOverlap="1" wp14:anchorId="2796BFCE" wp14:editId="7C7D74BD">
+                <wp:simplePos x="0" y="0"/>
+                <wp:positionH relativeFrom="column">
+                  <wp:posOffset>5554980</wp:posOffset>
+                </wp:positionH>
+                <wp:positionV relativeFrom="paragraph">
+                  <wp:posOffset>1264285</wp:posOffset>
+                </wp:positionV>
+                <wp:extent cx="1828800" cy="1828800"/>
+                <wp:effectExtent l="0" t="0" r="0" b="0"/>
+                <wp:wrapNone/>
+                <wp:docPr id="4" name="Text Box 4"/>
+                <wp:cNvGraphicFramePr/>
+                <a:graphic xmlns:a="http://schemas.openxmlformats.org/drawingml/2006/main">
+                  <a:graphicData uri="http://schemas.microsoft.com/office/word/2010/wordprocessingShape">
+                    <wps:wsp>
+                      <wps:cNvSpPr txBox="1"/>
+                      <wps:spPr>
+                        <a:xfrm>
+                          <a:off x="0" y="0"/>
+                          <a:ext cx="1828800" cy="1828800"/>
+                        </a:xfrm>
+                        <a:prstGeom prst="rect">
+                          <a:avLst/>
+                        </a:prstGeom>
+                        <a:noFill/>
+                        <a:ln>
+                          <a:noFill/>
+                        </a:ln>
+                      </wps:spPr>
+                      <wps:txbx>
+                        <w:txbxContent>
+                          <w:p>
+                            <w:pPr>
+                              <w:jc w:val="center"/>
+                              <w:rPr>
+                                <w:rFonts w:ascii="Times New Roman" w:hAnsi="Times New Roman" w:cs="Times New Roman"/>
+                                <w:bCs/>
+                                <w:color w:val="FF0000"/>
+                                <w:sz w:val="26"/>
+                                <w:szCs w:val="26"/>
+                                <w14:shadow w14:blurRad="38100" w14:dist="19050" w14:dir="2700000" w14:sx="100000" w14:sy="100000" w14:kx="0" w14:ky="0" w14:algn="tl">
+                                  <w14:schemeClr w14:val="dk1">
+                                    <w14:alpha w14:val="60000"/>
+                                  </w14:schemeClr>
+                                </w14:shadow>
+                                <w14:textOutline w14:w="0" w14:cap="flat" w14:cmpd="sng" w14:algn="ctr">
+                                  <w14:noFill/>
+                                  <w14:prstDash w14:val="solid"/>
+                                  <w14:round/>
+                                </w14:textOutline>
+                              </w:rPr>
+                            </w:pPr>
+                            <w:r>
+                              <w:rPr>
+                                <w:rFonts w:ascii="Times New Roman" w:hAnsi="Times New Roman" w:cs="Times New Roman"/>
+                                <w:bCs/>
+                                <w:color w:val="FF0000"/>
+                                <w:sz w:val="26"/>
+                                <w:szCs w:val="26"/>
+                                <w14:shadow w14:blurRad="38100" w14:dist="19050" w14:dir="2700000" w14:sx="100000" w14:sy="100000" w14:kx="0" w14:ky="0" w14:algn="tl">
+                                  <w14:schemeClr w14:val="dk1">
+                                    <w14:alpha w14:val="60000"/>
+                                  </w14:schemeClr>
+                                </w14:shadow>
+                                <w14:textOutline w14:w="0" w14:cap="flat" w14:cmpd="sng" w14:algn="ctr">
+                                  <w14:noFill/>
+                                  <w14:prstDash w14:val="solid"/>
+                                  <w14:round/>
+                                </w14:textOutline>
+                              </w:rPr>
+                              <w:t>(</w:t>
+                            </w:r>
+                            <w:r>
+                              <w:rPr>
+                                <w:rFonts w:ascii="Times New Roman" w:hAnsi="Times New Roman" w:cs="Times New Roman"/>
+                                <w:bCs/>
+                                <w:color w:val="FF0000"/>
+                                <w:sz w:val="26"/>
+                                <w:szCs w:val="26"/>
+                                <w14:shadow w14:blurRad="38100" w14:dist="19050" w14:dir="2700000" w14:sx="100000" w14:sy="100000" w14:kx="0" w14:ky="0" w14:algn="tl">
+                                  <w14:schemeClr w14:val="dk1">
+                                    <w14:alpha w14:val="60000"/>
+                                  </w14:schemeClr>
+                                </w14:shadow>
+                                <w14:textOutline w14:w="0" w14:cap="flat" w14:cmpd="sng" w14:algn="ctr">
+                                  <w14:noFill/>
+                                  <w14:prstDash w14:val="solid"/>
+                                  <w14:round/>
+                                </w14:textOutline>
+                              </w:rPr>
+                              <w:t>2</w:t>
+                            </w:r>
+                            <w:r>
+                              <w:rPr>
+                                <w:rFonts w:ascii="Times New Roman" w:hAnsi="Times New Roman" w:cs="Times New Roman"/>
+                                <w:bCs/>
+                                <w:color w:val="FF0000"/>
+                                <w:sz w:val="26"/>
+                                <w:szCs w:val="26"/>
+                                <w14:shadow w14:blurRad="38100" w14:dist="19050" w14:dir="2700000" w14:sx="100000" w14:sy="100000" w14:kx="0" w14:ky="0" w14:algn="tl">
+                                  <w14:schemeClr w14:val="dk1">
+                                    <w14:alpha w14:val="60000"/>
+                                  </w14:schemeClr>
+                                </w14:shadow>
+                                <w14:textOutline w14:w="0" w14:cap="flat" w14:cmpd="sng" w14:algn="ctr">
+                                  <w14:noFill/>
+                                  <w14:prstDash w14:val="solid"/>
+                                  <w14:round/>
+                                </w14:textOutline>
+                              </w:rPr>
+                              <w:t>)</w:t>
+                            </w:r>
+                          </w:p>
+                        </w:txbxContent>
+                      </wps:txbx>
+                      <wps:bodyPr rot="0" spcFirstLastPara="0" vertOverflow="overflow" horzOverflow="overflow" vert="horz" wrap="none" lIns="91440" tIns="45720" rIns="91440" bIns="45720" numCol="1" spcCol="0" rtlCol="0" fromWordArt="0" anchor="t" anchorCtr="0" forceAA="0" compatLnSpc="1">
+                        <a:prstTxWarp prst="textNoShape">
+                          <a:avLst/>
+                        </a:prstTxWarp>
+                        <a:spAutoFit/>
+                      </wps:bodyPr>
+                    </wps:wsp>
+                  </a:graphicData>
+                </a:graphic>
+              </wp:anchor>
+            </w:drawing>
+          </mc:Choice>
+          <mc:Fallback>
+            <w:pict>
+              <v:shape w14:anchorId="2796BFCE" id="Text Box 4" o:spid="_x0000_s1027" type="#_x0000_t202" style="position:absolute;margin-left:437.4pt;margin-top:99.55pt;width:2in;height:2in;z-index:251661312;visibility:visible;mso-wrap-style:none;mso-wrap-distance-left:9pt;mso-wrap-distance-top:0;mso-wrap-distance-right:9pt;mso-wrap-distance-bottom:0;mso-position-horizontal:absolute;mso-position-horizontal-relative:text;mso-position-vertical:absolute;mso-position-vertical-relative:text;v-text-anchor:top" o:gfxdata="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" filled="f" stroked="f">
+                <v:fill o:detectmouseclick="t"/>
+                <v:textbox style="mso-fit-shape-to-text:t">
+                  <w:txbxContent>
+                    <w:p>
+                      <w:pPr>
+                        <w:jc w:val="center"/>
+                        <w:rPr>
+                          <w:rFonts w:ascii="Times New Roman" w:hAnsi="Times New Roman" w:cs="Times New Roman"/>
+                          <w:bCs/>
+                          <w:color w:val="FF0000"/>
+                          <w:sz w:val="26"/>
+                          <w:szCs w:val="26"/>
+                          <w14:shadow w14:blurRad="38100" w14:dist="19050" w14:dir="2700000" w14:sx="100000" w14:sy="100000" w14:kx="0" w14:ky="0" w14:algn="tl">
+                            <w14:schemeClr w14:val="dk1">
+                              <w14:alpha w14:val="60000"/>
+                            </w14:schemeClr>
+                          </w14:shadow>
+                          <w14:textOutline w14:w="0" w14:cap="flat" w14:cmpd="sng" w14:algn="ctr">
+                            <w14:noFill/>
+                            <w14:prstDash w14:val="solid"/>
+                            <w14:round/>
+                          </w14:textOutline>
+                        </w:rPr>
+                      </w:pPr>
+                      <w:r>
+                        <w:rPr>
+                          <w:rFonts w:ascii="Times New Roman" w:hAnsi="Times New Roman" w:cs="Times New Roman"/>
+                          <w:bCs/>
+                          <w:color w:val="FF0000"/>
+                          <w:sz w:val="26"/>
+                          <w:szCs w:val="26"/>
+                          <w14:shadow w14:blurRad="38100" w14:dist="19050" w14:dir="2700000" w14:sx="100000" w14:sy="100000" w14:kx="0" w14:ky="0" w14:algn="tl">
+                            <w14:schemeClr w14:val="dk1">
+                              <w14:alpha w14:val="60000"/>
+                            </w14:schemeClr>
+                          </w14:shadow>
+                          <w14:textOutline w14:w="0" w14:cap="flat" w14:cmpd="sng" w14:algn="ctr">
+                            <w14:noFill/>
+                            <w14:prstDash w14:val="solid"/>
+                            <w14:round/>
+                          </w14:textOutline>
+                        </w:rPr>
+                        <w:t>(</w:t>
+                      </w:r>
+                      <w:r>
+                        <w:rPr>
+                          <w:rFonts w:ascii="Times New Roman" w:hAnsi="Times New Roman" w:cs="Times New Roman"/>
+                          <w:bCs/>
+                          <w:color w:val="FF0000"/>
+                          <w:sz w:val="26"/>
+                          <w:szCs w:val="26"/>
+                          <w14:shadow w14:blurRad="38100" w14:dist="19050" w14:dir="2700000" w14:sx="100000" w14:sy="100000" w14:kx="0" w14:ky="0" w14:algn="tl">
+                            <w14:schemeClr w14:val="dk1">
+                              <w14:alpha w14:val="60000"/>
+                            </w14:schemeClr>
+                          </w14:shadow>
+                          <w14:textOutline w14:w="0" w14:cap="flat" w14:cmpd="sng" w14:algn="ctr">
+                            <w14:noFill/>
+                            <w14:prstDash w14:val="solid"/>
+                            <w14:round/>
+                          </w14:textOutline>
+                        </w:rPr>
+                        <w:t>2</w:t>
+                      </w:r>
+                      <w:r>
+                        <w:rPr>
+                          <w:rFonts w:ascii="Times New Roman" w:hAnsi="Times New Roman" w:cs="Times New Roman"/>
+                          <w:bCs/>
+                          <w:color w:val="FF0000"/>
+                          <w:sz w:val="26"/>
+                          <w:szCs w:val="26"/>
+                          <w14:shadow w14:blurRad="38100" w14:dist="19050" w14:dir="2700000" w14:sx="100000" w14:sy="100000" w14:kx="0" w14:ky="0" w14:algn="tl">
+                            <w14:schemeClr w14:val="dk1">
+                              <w14:alpha w14:val="60000"/>
+                            </w14:schemeClr>
+                          </w14:shadow>
+                          <w14:textOutline w14:w="0" w14:cap="flat" w14:cmpd="sng" w14:algn="ctr">
+                            <w14:noFill/>
+                            <w14:prstDash w14:val="solid"/>
+                            <w14:round/>
+                          </w14:textOutline>
+                        </w:rPr>
+                        <w:t>)</w:t>
+                      </w:r>
+                    </w:p>
+                  </w:txbxContent>
+                </v:textbox>
+              </v:shape>
+            </w:pict>
+          </mc:Fallback>
+        </mc:AlternateContent>
+      </w:r>
+      <w:r>
+        <w:rPr>
+          <w:rFonts w:eastAsiaTheme="minorEastAsia"/>
+          <w:noProof/>
+        </w:rPr>
+        <mc:AlternateContent>
+          <mc:Choice Requires="wps">
+            <w:drawing>
+              <wp:anchor distT="0" distB="0" distL="114300" distR="114300" simplePos="0" relativeHeight="251666432" behindDoc="0" locked="0" layoutInCell="1" allowOverlap="1" wp14:anchorId="2D83D2CB" wp14:editId="3B01F4D5">
+                <wp:simplePos x="0" y="0"/>
+                <wp:positionH relativeFrom="column">
+                  <wp:posOffset>5478780</wp:posOffset>
+                </wp:positionH>
+                <wp:positionV relativeFrom="paragraph">
+                  <wp:posOffset>1271905</wp:posOffset>
+                </wp:positionV>
+                <wp:extent cx="144780" cy="297180"/>
+                <wp:effectExtent l="0" t="0" r="45720" b="26670"/>
+                <wp:wrapNone/>
+                <wp:docPr id="13" name="Right Brace 13"/>
+                <wp:cNvGraphicFramePr/>
+                <a:graphic xmlns:a="http://schemas.openxmlformats.org/drawingml/2006/main">
+                  <a:graphicData uri="http://schemas.microsoft.com/office/word/2010/wordprocessingShape">
+                    <wps:wsp>
+                      <wps:cNvSpPr/>
+                      <wps:spPr>
+                        <a:xfrm>
+                          <a:off x="0" y="0"/>
+                          <a:ext cx="144780" cy="297180"/>
+                        </a:xfrm>
+                        <a:prstGeom prst="rightBrace">
+                          <a:avLst/>
+                        </a:prstGeom>
+                        <a:ln>
+                          <a:solidFill>
+                            <a:srgbClr val="FF0000"/>
+                          </a:solidFill>
+                        </a:ln>
+                      </wps:spPr>
+                      <wps:style>
+                        <a:lnRef idx="1">
+                          <a:schemeClr val="accent1"/>
+                        </a:lnRef>
+                        <a:fillRef idx="0">
+                          <a:schemeClr val="accent1"/>
+                        </a:fillRef>
+                        <a:effectRef idx="0">
+                          <a:schemeClr val="accent1"/>
+                        </a:effectRef>
+                        <a:fontRef idx="minor">
+                          <a:schemeClr val="tx1"/>
+                        </a:fontRef>
+                      </wps:style>
+                      <wps:bodyPr rot="0" spcFirstLastPara="0" vertOverflow="overflow" horzOverflow="overflow" vert="horz" wrap="square" lIns="91440" tIns="45720" rIns="91440" bIns="45720" numCol="1" spcCol="0" rtlCol="0" fromWordArt="0" anchor="ctr" anchorCtr="0" forceAA="0" compatLnSpc="1">
+                        <a:prstTxWarp prst="textNoShape">
+                          <a:avLst/>
+                        </a:prstTxWarp>
+                        <a:noAutofit/>
+                      </wps:bodyPr>
+                    </wps:wsp>
+                  </a:graphicData>
+                </a:graphic>
+                <wp14:sizeRelH relativeFrom="margin">
+                  <wp14:pctWidth>0</wp14:pctWidth>
+                </wp14:sizeRelH>
+                <wp14:sizeRelV relativeFrom="margin">
+                  <wp14:pctHeight>0</wp14:pctHeight>
+                </wp14:sizeRelV>
+              </wp:anchor>
+            </w:drawing>
+          </mc:Choice>
+          <mc:Fallback>
+            <w:pict>
+              <v:shapetype w14:anchorId="4505864A" id="_x0000_t88" coordsize="21600,21600" o:spt="88" adj="1800,10800" path="m,qx10800@0l10800@2qy21600@11,10800@3l10800@1qy,21600e" filled="f">
+                <v:formulas>
+                  <v:f eqn="val #0"/>
+                  <v:f eqn="sum 21600 0 #0"/>
+                  <v:f eqn="sum #1 0 #0"/>
+                  <v:f eqn="sum #1 #0 0"/>
+                  <v:f eqn="prod #0 9598 32768"/>
+                  <v:f eqn="sum 21600 0 @4"/>
+                  <v:f eqn="sum 21600 0 #1"/>
+                  <v:f eqn="min #1 @6"/>
+                  <v:f eqn="prod @7 1 2"/>
+                  <v:f eqn="prod #0 2 1"/>
+                  <v:f eqn="sum 21600 0 @9"/>
+                  <v:f eqn="val #1"/>
+                </v:formulas>
+                <v:path arrowok="t" o:connecttype="custom" o:connectlocs="0,0;21600,@11;0,21600" textboxrect="0,@4,7637,@5"/>
+                <v:handles>
+                  <v:h position="center,#0" yrange="0,@8"/>
+                  <v:h position="bottomRight,#1" yrange="@9,@10"/>
+                </v:handles>
+              </v:shapetype>
+              <v:shape id="Right Brace 13" o:spid="_x0000_s1026" type="#_x0000_t88" style="position:absolute;margin-left:431.4pt;margin-top:100.15pt;width:11.4pt;height:23.4pt;z-index:251666432;visibility:visible;mso-wrap-style:square;mso-width-percent:0;mso-height-percent:0;mso-wrap-distance-left:9pt;mso-wrap-distance-top:0;mso-wrap-distance-right:9pt;mso-wrap-distance-bottom:0;mso-position-horizontal:absolute;mso-position-horizontal-relative:text;mso-position-vertical:absolute;mso-position-vertical-relative:text;mso-width-percent:0;mso-height-percent:0;mso-width-relative:margin;mso-height-relative:margin;v-text-anchor:middle" o:gfxdata="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" adj="877" strokecolor="red" strokeweight=".5pt">
+                <v:stroke joinstyle="miter"/>
+              </v:shape>
+            </w:pict>
+          </mc:Fallback>
+        </mc:AlternateContent>
+      </w:r>
+      <w:r>
+        <w:rPr>
+          <w:rFonts w:eastAsiaTheme="minorEastAsia"/>
+          <w:noProof/>
+        </w:rPr>
+        <mc:AlternateContent>
+          <mc:Choice Requires="wps">
+            <w:drawing>
+              <wp:anchor distT="0" distB="0" distL="114300" distR="114300" simplePos="0" relativeHeight="251664384" behindDoc="0" locked="0" layoutInCell="1" allowOverlap="1" wp14:anchorId="708BE5FC" wp14:editId="1ABE6EA7">
+                <wp:simplePos x="0" y="0"/>
+                <wp:positionH relativeFrom="column">
+                  <wp:posOffset>3870960</wp:posOffset>
+                </wp:positionH>
+                <wp:positionV relativeFrom="paragraph">
+                  <wp:posOffset>395605</wp:posOffset>
+                </wp:positionV>
+                <wp:extent cx="129540" cy="1173480"/>
+                <wp:effectExtent l="0" t="0" r="60960" b="26670"/>
+                <wp:wrapNone/>
+                <wp:docPr id="12" name="Right Brace 12"/>
+                <wp:cNvGraphicFramePr/>
+                <a:graphic xmlns:a="http://schemas.openxmlformats.org/drawingml/2006/main">
+                  <a:graphicData uri="http://schemas.microsoft.com/office/word/2010/wordprocessingShape">
+                    <wps:wsp>
+                      <wps:cNvSpPr/>
+                      <wps:spPr>
+                        <a:xfrm>
+                          <a:off x="0" y="0"/>
+                          <a:ext cx="129540" cy="1173480"/>
+                        </a:xfrm>
+                        <a:prstGeom prst="rightBrace">
+                          <a:avLst/>
+                        </a:prstGeom>
+                        <a:ln>
+                          <a:solidFill>
+                            <a:srgbClr val="FF0000"/>
+                          </a:solidFill>
+                        </a:ln>
+                      </wps:spPr>
+                      <wps:style>
+                        <a:lnRef idx="1">
+                          <a:schemeClr val="accent1"/>
+                        </a:lnRef>
+                        <a:fillRef idx="0">
+                          <a:schemeClr val="accent1"/>
+                        </a:fillRef>
+                        <a:effectRef idx="0">
+                          <a:schemeClr val="accent1"/>
+                        </a:effectRef>
+                        <a:fontRef idx="minor">
+                          <a:schemeClr val="tx1"/>
+                        </a:fontRef>
+                      </wps:style>
+                      <wps:bodyPr rot="0" spcFirstLastPara="0" vertOverflow="overflow" horzOverflow="overflow" vert="horz" wrap="square" lIns="91440" tIns="45720" rIns="91440" bIns="45720" numCol="1" spcCol="0" rtlCol="0" fromWordArt="0" anchor="ctr" anchorCtr="0" forceAA="0" compatLnSpc="1">
+                        <a:prstTxWarp prst="textNoShape">
+                          <a:avLst/>
+                        </a:prstTxWarp>
+                        <a:noAutofit/>
+                      </wps:bodyPr>
+                    </wps:wsp>
+                  </a:graphicData>
+                </a:graphic>
+                <wp14:sizeRelH relativeFrom="margin">
+                  <wp14:pctWidth>0</wp14:pctWidth>
+                </wp14:sizeRelH>
+                <wp14:sizeRelV relativeFrom="margin">
+                  <wp14:pctHeight>0</wp14:pctHeight>
+                </wp14:sizeRelV>
+              </wp:anchor>
+            </w:drawing>
+          </mc:Choice>
+          <mc:Fallback>
+            <w:pict>
+              <v:shape w14:anchorId="0DE01FAC" id="Right Brace 12" o:spid="_x0000_s1026" type="#_x0000_t88" style="position:absolute;margin-left:304.8pt;margin-top:31.15pt;width:10.2pt;height:92.4pt;z-index:251664384;visibility:visible;mso-wrap-style:square;mso-width-percent:0;mso-height-percent:0;mso-wrap-distance-left:9pt;mso-wrap-distance-top:0;mso-wrap-distance-right:9pt;mso-wrap-distance-bottom:0;mso-position-horizontal:absolute;mso-position-horizontal-relative:text;mso-position-vertical:absolute;mso-position-vertical-relative:text;mso-width-percent:0;mso-height-percent:0;mso-width-relative:margin;mso-height-relative:margin;v-text-anchor:middle" o:gfxdata="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" adj="199" strokecolor="red" strokeweight=".5pt">
+                <v:stroke joinstyle="miter"/>
+              </v:shape>
+            </w:pict>
+          </mc:Fallback>
+        </mc:AlternateContent>
+      </w:r>
+      <w:r>
+        <w:rPr>
+          <w:rFonts w:eastAsiaTheme="minorEastAsia"/>
+          <w:noProof/>
+        </w:rPr>
+        <mc:AlternateContent>
+          <mc:Choice Requires="wps">
+            <w:drawing>
+              <wp:anchor distT="0" distB="0" distL="114300" distR="114300" simplePos="0" relativeHeight="251659264" behindDoc="0" locked="0" layoutInCell="1" allowOverlap="1" wp14:anchorId="3F52748E" wp14:editId="2B083539">
+                <wp:simplePos x="0" y="0"/>
+                <wp:positionH relativeFrom="column">
+                  <wp:posOffset>3985260</wp:posOffset>
+                </wp:positionH>
+                <wp:positionV relativeFrom="paragraph">
+                  <wp:posOffset>782955</wp:posOffset>
+                </wp:positionV>
+                <wp:extent cx="1828800" cy="1828800"/>
+                <wp:effectExtent l="0" t="0" r="0" b="0"/>
+                <wp:wrapNone/>
+                <wp:docPr id="3" name="Text Box 3"/>
+                <wp:cNvGraphicFramePr/>
+                <a:graphic xmlns:a="http://schemas.openxmlformats.org/drawingml/2006/main">
+                  <a:graphicData uri="http://schemas.microsoft.com/office/word/2010/wordprocessingShape">
+                    <wps:wsp>
+                      <wps:cNvSpPr txBox="1"/>
+                      <wps:spPr>
+                        <a:xfrm>
+                          <a:off x="0" y="0"/>
+                          <a:ext cx="1828800" cy="1828800"/>
+                        </a:xfrm>
+                        <a:prstGeom prst="rect">
+                          <a:avLst/>
+                        </a:prstGeom>
+                        <a:noFill/>
+                        <a:ln>
+                          <a:noFill/>
+                        </a:ln>
+                      </wps:spPr>
+                      <wps:txbx>
+                        <w:txbxContent>
+                          <w:p>
+                            <w:pPr>
+                              <w:jc w:val="center"/>
+                              <w:rPr>
+                                <w:rFonts w:ascii="Times New Roman" w:hAnsi="Times New Roman" w:cs="Times New Roman"/>
+                                <w:bCs/>
+                                <w:color w:val="FF0000"/>
+                                <w:sz w:val="26"/>
+                                <w:szCs w:val="26"/>
+                                <w14:shadow w14:blurRad="38100" w14:dist="19050" w14:dir="2700000" w14:sx="100000" w14:sy="100000" w14:kx="0" w14:ky="0" w14:algn="tl">
+                                  <w14:schemeClr w14:val="dk1">
+                                    <w14:alpha w14:val="60000"/>
+                                  </w14:schemeClr>
+                                </w14:shadow>
+                                <w14:textOutline w14:w="0" w14:cap="flat" w14:cmpd="sng" w14:algn="ctr">
+                                  <w14:noFill/>
+                                  <w14:prstDash w14:val="solid"/>
+                                  <w14:round/>
+                                </w14:textOutline>
+                              </w:rPr>
+                            </w:pPr>
+                            <w:r>
+                              <w:rPr>
+                                <w:rFonts w:ascii="Times New Roman" w:hAnsi="Times New Roman" w:cs="Times New Roman"/>
+                                <w:bCs/>
+                                <w:color w:val="FF0000"/>
+                                <w:sz w:val="26"/>
+                                <w:szCs w:val="26"/>
+                                <w14:shadow w14:blurRad="38100" w14:dist="19050" w14:dir="2700000" w14:sx="100000" w14:sy="100000" w14:kx="0" w14:ky="0" w14:algn="tl">
+                                  <w14:schemeClr w14:val="dk1">
+                                    <w14:alpha w14:val="60000"/>
+                                  </w14:schemeClr>
+                                </w14:shadow>
+                                <w14:textOutline w14:w="0" w14:cap="flat" w14:cmpd="sng" w14:algn="ctr">
+                                  <w14:noFill/>
+                                  <w14:prstDash w14:val="solid"/>
+                                  <w14:round/>
+                                </w14:textOutline>
+                              </w:rPr>
+                              <w:t>(1)</w:t>
+                            </w:r>
+                          </w:p>
+                        </w:txbxContent>
+                      </wps:txbx>
+                      <wps:bodyPr rot="0" spcFirstLastPara="0" vertOverflow="overflow" horzOverflow="overflow" vert="horz" wrap="none" lIns="91440" tIns="45720" rIns="91440" bIns="45720" numCol="1" spcCol="0" rtlCol="0" fromWordArt="0" anchor="t" anchorCtr="0" forceAA="0" compatLnSpc="1">
+                        <a:prstTxWarp prst="textNoShape">
+                          <a:avLst/>
+                        </a:prstTxWarp>
+                        <a:spAutoFit/>
+                      </wps:bodyPr>
+                    </wps:wsp>
+                  </a:graphicData>
+                </a:graphic>
+              </wp:anchor>
+            </w:drawing>
+          </mc:Choice>
+          <mc:Fallback>
+            <w:pict>
+              <v:shape w14:anchorId="3F52748E" id="Text Box 3" o:spid="_x0000_s1028" type="#_x0000_t202" style="position:absolute;margin-left:313.8pt;margin-top:61.65pt;width:2in;height:2in;z-index:251659264;visibility:visible;mso-wrap-style:none;mso-wrap-distance-left:9pt;mso-wrap-distance-top:0;mso-wrap-distance-right:9pt;mso-wrap-distance-bottom:0;mso-position-horizontal:absolute;mso-position-horizontal-relative:text;mso-position-vertical:absolute;mso-position-vertical-relative:text;v-text-anchor:top" o:gfxdata="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" filled="f" stroked="f">
+                <v:fill o:detectmouseclick="t"/>
+                <v:textbox style="mso-fit-shape-to-text:t">
+                  <w:txbxContent>
+                    <w:p>
+                      <w:pPr>
+                        <w:jc w:val="center"/>
+                        <w:rPr>
+                          <w:rFonts w:ascii="Times New Roman" w:hAnsi="Times New Roman" w:cs="Times New Roman"/>
+                          <w:bCs/>
+                          <w:color w:val="FF0000"/>
+                          <w:sz w:val="26"/>
+                          <w:szCs w:val="26"/>
+                          <w14:shadow w14:blurRad="38100" w14:dist="19050" w14:dir="2700000" w14:sx="100000" w14:sy="100000" w14:kx="0" w14:ky="0" w14:algn="tl">
+                            <w14:schemeClr w14:val="dk1">
+                              <w14:alpha w14:val="60000"/>
+                            </w14:schemeClr>
+                          </w14:shadow>
+                          <w14:textOutline w14:w="0" w14:cap="flat" w14:cmpd="sng" w14:algn="ctr">
+                            <w14:noFill/>
+                            <w14:prstDash w14:val="solid"/>
+                            <w14:round/>
+                          </w14:textOutline>
+                        </w:rPr>
+                      </w:pPr>
+                      <w:r>
+                        <w:rPr>
+                          <w:rFonts w:ascii="Times New Roman" w:hAnsi="Times New Roman" w:cs="Times New Roman"/>
+                          <w:bCs/>
+                          <w:color w:val="FF0000"/>
+                          <w:sz w:val="26"/>
+                          <w:szCs w:val="26"/>
+                          <w14:shadow w14:blurRad="38100" w14:dist="19050" w14:dir="2700000" w14:sx="100000" w14:sy="100000" w14:kx="0" w14:ky="0" w14:algn="tl">
+                            <w14:schemeClr w14:val="dk1">
+                              <w14:alpha w14:val="60000"/>
+                            </w14:schemeClr>
+                          </w14:shadow>
+                          <w14:textOutline w14:w="0" w14:cap="flat" w14:cmpd="sng" w14:algn="ctr">
+                            <w14:noFill/>
+                            <w14:prstDash w14:val="solid"/>
+                            <w14:round/>
+                          </w14:textOutline>
+                        </w:rPr>
+                        <w:t>(1)</w:t>
+                      </w:r>
+                    </w:p>
+                  </w:txbxContent>
+                </v:textbox>
+              </v:shape>
+            </w:pict>
+          </mc:Fallback>
+        </mc:AlternateContent>
+      </w:r>
+      <w:r>
+        <w:rPr>
+          <w:rFonts w:ascii="Times New Roman" w:hAnsi="Times New Roman" w:cs="Times New Roman"/>
+          <w:b/>
+          <w:bCs/>
+          <w:noProof/>
+          <w:sz w:val="26"/>
+          <w:szCs w:val="26"/>
+        </w:rPr>
         <w:drawing>
-          <wp:inline distT="0" distB="0" distL="0" distR="0" wp14:anchorId="04F83C16" wp14:editId="03A1052B">
-            <wp:extent cx="5943600" cy="3691255"/>
-            <wp:effectExtent l="0" t="0" r="0" b="4445"/>
-            <wp:docPr id="8" name="Picture 8"/>
+          <wp:inline distT="0" distB="0" distL="0" distR="0" wp14:anchorId="53838823" wp14:editId="7B9D74AD">
+            <wp:extent cx="5943600" cy="3710940"/>
+            <wp:effectExtent l="0" t="0" r="0" b="3810"/>
+            <wp:docPr id="2" name="Picture 2"/>
             <wp:cNvGraphicFramePr>
               <a:graphicFrameLocks xmlns:a="http://schemas.openxmlformats.org/drawingml/2006/main" noChangeAspect="1"/>
             </wp:cNvGraphicFramePr>
@@ -774,7 +1212,7 @@
                   <pic:spPr>
                     <a:xfrm>
                       <a:off x="0" y="0"/>
-                      <a:ext cx="5943600" cy="3691255"/>
+                      <a:ext cx="5943600" cy="3710940"/>
                     </a:xfrm>
                     <a:prstGeom prst="rect">
                       <a:avLst/>
@@ -789,41 +1227,126 @@
     </w:p>
     <w:p>
       <w:pPr>
-        <w:jc w:val="center"/>
-        <w:rPr>
-          <w:rFonts w:ascii="Times New Roman" w:hAnsi="Times New Roman" w:cs="Times New Roman"/>
-          <w:sz w:val="26"/>
-          <w:szCs w:val="26"/>
-        </w:rPr>
-      </w:pPr>
-      <w:r>
-        <w:rPr>
-          <w:rFonts w:ascii="Times New Roman" w:hAnsi="Times New Roman" w:cs="Times New Roman"/>
-          <w:sz w:val="26"/>
-          <w:szCs w:val="26"/>
-        </w:rPr>
-        <w:t>Tìm kiếm theo mã</w:t>
-      </w:r>
-    </w:p>
-    <w:p>
-      <w:pPr>
-        <w:rPr>
-          <w:rFonts w:ascii="Times New Roman" w:hAnsi="Times New Roman" w:cs="Times New Roman"/>
-          <w:sz w:val="26"/>
-          <w:szCs w:val="26"/>
-        </w:rPr>
-      </w:pPr>
-      <w:r>
-        <w:rPr>
-          <w:rFonts w:ascii="Times New Roman" w:hAnsi="Times New Roman" w:cs="Times New Roman"/>
-          <w:sz w:val="26"/>
-          <w:szCs w:val="26"/>
-        </w:rPr>
+        <w:rPr>
+          <w:rFonts w:ascii="Times New Roman" w:hAnsi="Times New Roman" w:cs="Times New Roman"/>
+          <w:sz w:val="26"/>
+          <w:szCs w:val="26"/>
+        </w:rPr>
+      </w:pPr>
+      <w:r>
+        <w:rPr>
+          <w:rFonts w:ascii="Times New Roman" w:hAnsi="Times New Roman" w:cs="Times New Roman"/>
+          <w:sz w:val="26"/>
+          <w:szCs w:val="26"/>
+        </w:rPr>
+        <w:t>(</w:t>
+      </w:r>
+      <w:r>
+        <w:rPr>
+          <w:rFonts w:ascii="Times New Roman" w:hAnsi="Times New Roman" w:cs="Times New Roman"/>
+          <w:sz w:val="26"/>
+          <w:szCs w:val="26"/>
+        </w:rPr>
+        <w:t>1</w:t>
+      </w:r>
+      <w:r>
+        <w:rPr>
+          <w:rFonts w:ascii="Times New Roman" w:hAnsi="Times New Roman" w:cs="Times New Roman"/>
+          <w:sz w:val="26"/>
+          <w:szCs w:val="26"/>
+        </w:rPr>
+        <w:t>) Chọn kiểu và nhập thông tin cần tìm kiếm. Có thể tìm kiếm theo các tiêu chí như: tìm kiếm theo mã khách hàng, mã tài khoản, mã hạng khách hàng, họ và tên và ta cũng có thể tìm kiếm ngày sinh theo khoảng thời gian. Khi chọn được kiểu tìm kiếm thì các kiểu tìm kiếm khác sẽ khóa lại không cho chúng ta thao tác</w:t>
+      </w:r>
+    </w:p>
+    <w:p>
+      <w:pPr>
+        <w:rPr>
+          <w:rFonts w:ascii="Times New Roman" w:hAnsi="Times New Roman" w:cs="Times New Roman"/>
+          <w:sz w:val="26"/>
+          <w:szCs w:val="26"/>
+        </w:rPr>
+      </w:pPr>
+      <w:r>
+        <w:rPr>
+          <w:rFonts w:ascii="Times New Roman" w:hAnsi="Times New Roman" w:cs="Times New Roman"/>
+          <w:sz w:val="26"/>
+          <w:szCs w:val="26"/>
+        </w:rPr>
+        <w:t xml:space="preserve">(2) </w:t>
+      </w:r>
+      <w:r>
+        <w:rPr>
+          <w:rFonts w:ascii="Times New Roman" w:hAnsi="Times New Roman" w:cs="Times New Roman"/>
+          <w:sz w:val="26"/>
+          <w:szCs w:val="26"/>
+        </w:rPr>
+        <w:t>Sau khi chọn kiểu và nhập thông tin cần tìm kiếm đầy đủ thì ta nhấn nút “Tìm kiếm” để tìm kiếm thông tin khách hàng.</w:t>
+      </w:r>
+    </w:p>
+    <w:p>
+      <w:pPr>
+        <w:rPr>
+          <w:rFonts w:ascii="Times New Roman" w:hAnsi="Times New Roman" w:cs="Times New Roman"/>
+          <w:sz w:val="26"/>
+          <w:szCs w:val="26"/>
+        </w:rPr>
+      </w:pPr>
+      <w:r>
+        <w:rPr>
+          <w:rFonts w:ascii="Times New Roman" w:hAnsi="Times New Roman" w:cs="Times New Roman"/>
+          <w:sz w:val="26"/>
+          <w:szCs w:val="26"/>
+        </w:rPr>
+        <w:t>Nếu như không nhập gì cả thì thông tin khách hàng sẽ tự hiển thị toàn bộ.</w:t>
+      </w:r>
+    </w:p>
+    <w:p>
+      <w:pPr>
+        <w:rPr>
+          <w:rFonts w:ascii="Times New Roman" w:hAnsi="Times New Roman" w:cs="Times New Roman"/>
+          <w:sz w:val="26"/>
+          <w:szCs w:val="26"/>
+        </w:rPr>
+      </w:pPr>
+      <w:r>
+        <w:rPr>
+          <w:rFonts w:ascii="Times New Roman" w:hAnsi="Times New Roman" w:cs="Times New Roman"/>
+          <w:sz w:val="26"/>
+          <w:szCs w:val="26"/>
+        </w:rPr>
+        <w:t>Sau đây là giao diện của các kiểu tìm kiếm thông tin khách hàng:</w:t>
+      </w:r>
+    </w:p>
+    <w:p>
+      <w:pPr>
+        <w:rPr>
+          <w:rFonts w:ascii="Times New Roman" w:hAnsi="Times New Roman" w:cs="Times New Roman"/>
+          <w:sz w:val="26"/>
+          <w:szCs w:val="26"/>
+        </w:rPr>
+      </w:pPr>
+    </w:p>
+    <w:p>
+      <w:pPr>
+        <w:rPr>
+          <w:rFonts w:ascii="Times New Roman" w:hAnsi="Times New Roman" w:cs="Times New Roman"/>
+          <w:sz w:val="26"/>
+          <w:szCs w:val="26"/>
+        </w:rPr>
+      </w:pPr>
+      <w:r>
+        <w:rPr>
+          <w:rFonts w:ascii="Times New Roman" w:hAnsi="Times New Roman" w:cs="Times New Roman"/>
+          <w:noProof/>
+          <w:sz w:val="26"/>
+          <w:szCs w:val="26"/>
+        </w:rPr>
+        <w:lastRenderedPageBreak/>
         <w:drawing>
-          <wp:inline distT="0" distB="0" distL="0" distR="0" wp14:anchorId="2B7AD3F5" wp14:editId="4DD689E1">
-            <wp:extent cx="5943600" cy="3665855"/>
-            <wp:effectExtent l="0" t="0" r="0" b="0"/>
-            <wp:docPr id="7" name="Picture 7"/>
+          <wp:inline distT="0" distB="0" distL="0" distR="0" wp14:anchorId="04F83C16" wp14:editId="03A1052B">
+            <wp:extent cx="5943600" cy="3691255"/>
+            <wp:effectExtent l="0" t="0" r="0" b="4445"/>
+            <wp:docPr id="8" name="Picture 8"/>
             <wp:cNvGraphicFramePr>
               <a:graphicFrameLocks xmlns:a="http://schemas.openxmlformats.org/drawingml/2006/main" noChangeAspect="1"/>
             </wp:cNvGraphicFramePr>
@@ -843,7 +1366,7 @@
                   <pic:spPr>
                     <a:xfrm>
                       <a:off x="0" y="0"/>
-                      <a:ext cx="5943600" cy="3665855"/>
+                      <a:ext cx="5943600" cy="3691255"/>
                     </a:xfrm>
                     <a:prstGeom prst="rect">
                       <a:avLst/>
@@ -871,29 +1394,29 @@
           <w:sz w:val="26"/>
           <w:szCs w:val="26"/>
         </w:rPr>
-        <w:t>Tìm kiếm theo tên</w:t>
-      </w:r>
-    </w:p>
-    <w:p>
-      <w:pPr>
-        <w:rPr>
-          <w:rFonts w:ascii="Times New Roman" w:hAnsi="Times New Roman" w:cs="Times New Roman"/>
-          <w:sz w:val="26"/>
-          <w:szCs w:val="26"/>
-        </w:rPr>
-      </w:pPr>
-      <w:r>
-        <w:rPr>
-          <w:rFonts w:ascii="Times New Roman" w:hAnsi="Times New Roman" w:cs="Times New Roman"/>
-          <w:sz w:val="26"/>
-          <w:szCs w:val="26"/>
-        </w:rPr>
-        <w:lastRenderedPageBreak/>
+        <w:t>Tìm kiếm theo mã</w:t>
+      </w:r>
+    </w:p>
+    <w:p>
+      <w:pPr>
+        <w:rPr>
+          <w:rFonts w:ascii="Times New Roman" w:hAnsi="Times New Roman" w:cs="Times New Roman"/>
+          <w:sz w:val="26"/>
+          <w:szCs w:val="26"/>
+        </w:rPr>
+      </w:pPr>
+      <w:r>
+        <w:rPr>
+          <w:rFonts w:ascii="Times New Roman" w:hAnsi="Times New Roman" w:cs="Times New Roman"/>
+          <w:noProof/>
+          <w:sz w:val="26"/>
+          <w:szCs w:val="26"/>
+        </w:rPr>
         <w:drawing>
-          <wp:inline distT="0" distB="0" distL="0" distR="0" wp14:anchorId="6F3CB235" wp14:editId="3EA7D110">
-            <wp:extent cx="5943600" cy="3703955"/>
+          <wp:inline distT="0" distB="0" distL="0" distR="0" wp14:anchorId="2B7AD3F5" wp14:editId="4DD689E1">
+            <wp:extent cx="5943600" cy="3665855"/>
             <wp:effectExtent l="0" t="0" r="0" b="0"/>
-            <wp:docPr id="6" name="Picture 6"/>
+            <wp:docPr id="7" name="Picture 7"/>
             <wp:cNvGraphicFramePr>
               <a:graphicFrameLocks xmlns:a="http://schemas.openxmlformats.org/drawingml/2006/main" noChangeAspect="1"/>
             </wp:cNvGraphicFramePr>
@@ -913,6 +1436,77 @@
                   <pic:spPr>
                     <a:xfrm>
                       <a:off x="0" y="0"/>
+                      <a:ext cx="5943600" cy="3665855"/>
+                    </a:xfrm>
+                    <a:prstGeom prst="rect">
+                      <a:avLst/>
+                    </a:prstGeom>
+                  </pic:spPr>
+                </pic:pic>
+              </a:graphicData>
+            </a:graphic>
+          </wp:inline>
+        </w:drawing>
+      </w:r>
+    </w:p>
+    <w:p>
+      <w:pPr>
+        <w:jc w:val="center"/>
+        <w:rPr>
+          <w:rFonts w:ascii="Times New Roman" w:hAnsi="Times New Roman" w:cs="Times New Roman"/>
+          <w:sz w:val="26"/>
+          <w:szCs w:val="26"/>
+        </w:rPr>
+      </w:pPr>
+      <w:r>
+        <w:rPr>
+          <w:rFonts w:ascii="Times New Roman" w:hAnsi="Times New Roman" w:cs="Times New Roman"/>
+          <w:sz w:val="26"/>
+          <w:szCs w:val="26"/>
+        </w:rPr>
+        <w:t>Tìm kiếm theo tên</w:t>
+      </w:r>
+    </w:p>
+    <w:p>
+      <w:pPr>
+        <w:rPr>
+          <w:rFonts w:ascii="Times New Roman" w:hAnsi="Times New Roman" w:cs="Times New Roman"/>
+          <w:sz w:val="26"/>
+          <w:szCs w:val="26"/>
+        </w:rPr>
+      </w:pPr>
+      <w:r>
+        <w:rPr>
+          <w:rFonts w:ascii="Times New Roman" w:hAnsi="Times New Roman" w:cs="Times New Roman"/>
+          <w:noProof/>
+          <w:sz w:val="26"/>
+          <w:szCs w:val="26"/>
+        </w:rPr>
+        <w:lastRenderedPageBreak/>
+        <w:drawing>
+          <wp:inline distT="0" distB="0" distL="0" distR="0" wp14:anchorId="6F3CB235" wp14:editId="3EA7D110">
+            <wp:extent cx="5943600" cy="3703955"/>
+            <wp:effectExtent l="0" t="0" r="0" b="0"/>
+            <wp:docPr id="6" name="Picture 6"/>
+            <wp:cNvGraphicFramePr>
+              <a:graphicFrameLocks xmlns:a="http://schemas.openxmlformats.org/drawingml/2006/main" noChangeAspect="1"/>
+            </wp:cNvGraphicFramePr>
+            <a:graphic xmlns:a="http://schemas.openxmlformats.org/drawingml/2006/main">
+              <a:graphicData uri="http://schemas.openxmlformats.org/drawingml/2006/picture">
+                <pic:pic xmlns:pic="http://schemas.openxmlformats.org/drawingml/2006/picture">
+                  <pic:nvPicPr>
+                    <pic:cNvPr id="1" name=""/>
+                    <pic:cNvPicPr/>
+                  </pic:nvPicPr>
+                  <pic:blipFill>
+                    <a:blip r:embed="rId10"/>
+                    <a:stretch>
+                      <a:fillRect/>
+                    </a:stretch>
+                  </pic:blipFill>
+                  <pic:spPr>
+                    <a:xfrm>
+                      <a:off x="0" y="0"/>
                       <a:ext cx="5943600" cy="3703955"/>
                     </a:xfrm>
                     <a:prstGeom prst="rect">
@@ -955,6 +1549,7 @@
       <w:r>
         <w:rPr>
           <w:rFonts w:ascii="Times New Roman" w:hAnsi="Times New Roman" w:cs="Times New Roman"/>
+          <w:noProof/>
           <w:sz w:val="26"/>
           <w:szCs w:val="26"/>
         </w:rPr>
@@ -974,7 +1569,7 @@
                     <pic:cNvPicPr/>
                   </pic:nvPicPr>
                   <pic:blipFill>
-                    <a:blip r:embed="rId10"/>
+                    <a:blip r:embed="rId11"/>
                     <a:stretch>
                       <a:fillRect/>
                     </a:stretch>
@@ -1992,4 +2587,16 @@
     </a:ext>
   </a:extLst>
 </a:theme>
+</file>
+
+<file path=customXml/item1.xml><?xml version="1.0" encoding="utf-8"?>
+<b:Sources xmlns:b="http://schemas.openxmlformats.org/officeDocument/2006/bibliography" xmlns="http://schemas.openxmlformats.org/officeDocument/2006/bibliography" SelectedStyle="\APASixthEditionOfficeOnline.xsl" StyleName="APA" Version="6"/>
+</file>
+
+<file path=customXml/itemProps1.xml><?xml version="1.0" encoding="utf-8"?>
+<ds:datastoreItem xmlns:ds="http://schemas.openxmlformats.org/officeDocument/2006/customXml" ds:itemID="{41D3225B-53A6-4761-9EF3-D48E177D0533}">
+  <ds:schemaRefs>
+    <ds:schemaRef ds:uri="http://schemas.openxmlformats.org/officeDocument/2006/bibliography"/>
+  </ds:schemaRefs>
+</ds:datastoreItem>
 </file>
</xml_diff>